<commit_message>
Added determine_investent function to repalce nd and update_cash
</commit_message>
<xml_diff>
--- a/Portfolio calculation.docx
+++ b/Portfolio calculation.docx
@@ -3,24 +3,21 @@
 <w:document xmlns:wpc="http://schemas.microsoft.com/office/word/2010/wordprocessingCanvas" xmlns:cx="http://schemas.microsoft.com/office/drawing/2014/chartex" xmlns:cx1="http://schemas.microsoft.com/office/drawing/2015/9/8/chartex" xmlns:cx2="http://schemas.microsoft.com/office/drawing/2015/10/21/chartex" xmlns:cx3="http://schemas.microsoft.com/office/drawing/2016/5/9/chartex" xmlns:cx4="http://schemas.microsoft.com/office/drawing/2016/5/10/chartex" xmlns:cx5="http://schemas.microsoft.com/office/drawing/2016/5/11/chartex" xmlns:cx6="http://schemas.microsoft.com/office/drawing/2016/5/12/chartex" xmlns:cx7="http://schemas.microsoft.com/office/drawing/2016/5/13/chartex" xmlns:cx8="http://schemas.microsoft.com/office/drawing/2016/5/14/chartex" xmlns:mc="http://schemas.openxmlformats.org/markup-compatibility/2006" xmlns:aink="http://schemas.microsoft.com/office/drawing/2016/ink" xmlns:am3d="http://schemas.microsoft.com/office/drawing/2017/model3d" xmlns:o="urn:schemas-microsoft-com:office:office" xmlns:r="http://schemas.openxmlformats.org/officeDocument/2006/relationships" xmlns:m="http://schemas.openxmlformats.org/officeDocument/2006/math" xmlns:v="urn:schemas-microsoft-com:vml" xmlns:wp14="http://schemas.microsoft.com/office/word/2010/wordprocessingDrawing" xmlns:wp="http://schemas.openxmlformats.org/drawingml/2006/wordprocessingDrawing" xmlns:w10="urn:schemas-microsoft-com:office:word" xmlns:w="http://schemas.openxmlformats.org/wordprocessingml/2006/main" xmlns:w14="http://schemas.microsoft.com/office/word/2010/wordml" xmlns:w15="http://schemas.microsoft.com/office/word/2012/wordml" xmlns:w16cex="http://schemas.microsoft.com/office/word/2018/wordml/cex" xmlns:w16cid="http://schemas.microsoft.com/office/word/2016/wordml/cid" xmlns:w16="http://schemas.microsoft.com/office/word/2018/wordml" xmlns:w16se="http://schemas.microsoft.com/office/word/2015/wordml/symex" xmlns:wpg="http://schemas.microsoft.com/office/word/2010/wordprocessingGroup" xmlns:wpi="http://schemas.microsoft.com/office/word/2010/wordprocessingInk" xmlns:wne="http://schemas.microsoft.com/office/word/2006/wordml" xmlns:wps="http://schemas.microsoft.com/office/word/2010/wordprocessingShape" mc:Ignorable="w14 w15 w16se w16cid w16 w16cex wp14">
   <w:body>
     <w:p>
-      <w:r>
-        <w:t xml:space="preserve">Portfolio </w:t>
-      </w:r>
-      <w:proofErr w:type="spellStart"/>
-      <w:r>
-        <w:t>calculation</w:t>
-      </w:r>
-      <w:proofErr w:type="spellEnd"/>
+      <w:pPr>
+        <w:jc w:val="center"/>
+      </w:pPr>
+      <w:r>
+        <w:rPr>
+          <w:sz w:val="28"/>
+          <w:szCs w:val="28"/>
+        </w:rPr>
+        <w:t>Portfolio calculation</w:t>
+      </w:r>
     </w:p>
     <w:p/>
     <w:p>
-      <w:proofErr w:type="spellStart"/>
-      <w:r>
-        <w:t>Constants</w:t>
-      </w:r>
-      <w:proofErr w:type="spellEnd"/>
-      <w:r>
-        <w:t>:</w:t>
+      <w:r>
+        <w:t>Constants:</w:t>
       </w:r>
     </w:p>
     <w:tbl>
@@ -58,39 +55,28 @@
                 <w:b/>
                 <w:bCs/>
               </w:rPr>
-              <w:t xml:space="preserve">Variable </w:t>
-            </w:r>
-            <w:proofErr w:type="spellStart"/>
-            <w:r>
+              <w:t>Variable name</w:t>
+            </w:r>
+          </w:p>
+        </w:tc>
+        <w:tc>
+          <w:tcPr>
+            <w:tcW w:w="8221" w:type="dxa"/>
+          </w:tcPr>
+          <w:p>
+            <w:pPr>
               <w:rPr>
                 <w:b/>
                 <w:bCs/>
               </w:rPr>
-              <w:t>name</w:t>
-            </w:r>
-            <w:proofErr w:type="spellEnd"/>
-          </w:p>
-        </w:tc>
-        <w:tc>
-          <w:tcPr>
-            <w:tcW w:w="8221" w:type="dxa"/>
-          </w:tcPr>
-          <w:p>
-            <w:pPr>
+            </w:pPr>
+            <w:r>
               <w:rPr>
                 <w:b/>
                 <w:bCs/>
               </w:rPr>
-            </w:pPr>
-            <w:proofErr w:type="spellStart"/>
-            <w:r>
-              <w:rPr>
-                <w:b/>
-                <w:bCs/>
-              </w:rPr>
               <w:t>Description</w:t>
             </w:r>
-            <w:proofErr w:type="spellEnd"/>
           </w:p>
         </w:tc>
       </w:tr>
@@ -121,21 +107,8 @@
           </w:tcPr>
           <w:p>
             <w:r>
-              <w:t xml:space="preserve">Sum of </w:t>
-            </w:r>
-            <w:proofErr w:type="spellStart"/>
-            <w:r>
-              <w:t>expected</w:t>
-            </w:r>
-            <w:proofErr w:type="spellEnd"/>
-            <w:r>
-              <w:t xml:space="preserve"> </w:t>
-            </w:r>
-            <w:proofErr w:type="spellStart"/>
-            <w:r>
-              <w:t>savings</w:t>
-            </w:r>
-            <w:proofErr w:type="spellEnd"/>
+              <w:t>Sum of expected savings</w:t>
+            </w:r>
           </w:p>
         </w:tc>
       </w:tr>
@@ -246,35 +219,14 @@
                   <w:rFonts w:ascii="Cambria Math" w:hAnsi="Cambria Math"/>
                   <w:lang w:val="en-US"/>
                 </w:rPr>
-                <m:t>=</m:t>
-              </m:r>
-              <m:r>
-                <w:rPr>
-                  <w:rFonts w:ascii="Cambria Math" w:hAnsi="Cambria Math"/>
-                  <w:lang w:val="en-US"/>
-                </w:rPr>
-                <m:t>calc_pi(</m:t>
+                <m:t>=calc_pi(</m:t>
               </m:r>
               <m:r>
                 <w:rPr>
                   <w:rFonts w:ascii="Cambria Math" w:eastAsiaTheme="minorEastAsia" w:hAnsi="Cambria Math" w:cs="Consolas"/>
                   <w:lang w:val="en-US"/>
                 </w:rPr>
-                <m:t>gamma, sigma, mr, rate</m:t>
-              </m:r>
-              <m:r>
-                <w:rPr>
-                  <w:rFonts w:ascii="Cambria Math" w:eastAsiaTheme="minorEastAsia" w:hAnsi="Cambria Math" w:cs="Consolas"/>
-                  <w:lang w:val="en-US"/>
-                </w:rPr>
-                <m:t>=rf</m:t>
-              </m:r>
-              <m:r>
-                <w:rPr>
-                  <w:rFonts w:ascii="Cambria Math" w:eastAsiaTheme="minorEastAsia" w:hAnsi="Cambria Math" w:cs="Consolas"/>
-                  <w:lang w:val="en-US"/>
-                </w:rPr>
-                <m:t>, cost</m:t>
+                <m:t>gamma, sigma, mr, rate=rf, cost</m:t>
               </m:r>
               <m:r>
                 <m:rPr>
@@ -402,35 +354,14 @@
                   <w:rFonts w:ascii="Cambria Math" w:hAnsi="Cambria Math"/>
                   <w:lang w:val="en-US"/>
                 </w:rPr>
-                <m:t>=</m:t>
-              </m:r>
-              <m:r>
-                <w:rPr>
-                  <w:rFonts w:ascii="Cambria Math" w:hAnsi="Cambria Math"/>
-                  <w:lang w:val="en-US"/>
-                </w:rPr>
-                <m:t>calc_pi(</m:t>
+                <m:t>=calc_pi(</m:t>
               </m:r>
               <m:r>
                 <w:rPr>
                   <w:rFonts w:ascii="Cambria Math" w:eastAsiaTheme="minorEastAsia" w:hAnsi="Cambria Math" w:cs="Consolas"/>
                   <w:lang w:val="en-US"/>
                 </w:rPr>
-                <m:t>gamma, sigma, mr, rate</m:t>
-              </m:r>
-              <m:r>
-                <w:rPr>
-                  <w:rFonts w:ascii="Cambria Math" w:eastAsiaTheme="minorEastAsia" w:hAnsi="Cambria Math" w:cs="Consolas"/>
-                  <w:lang w:val="en-US"/>
-                </w:rPr>
-                <m:t>=rm</m:t>
-              </m:r>
-              <m:r>
-                <w:rPr>
-                  <w:rFonts w:ascii="Cambria Math" w:eastAsiaTheme="minorEastAsia" w:hAnsi="Cambria Math" w:cs="Consolas"/>
-                  <w:lang w:val="en-US"/>
-                </w:rPr>
-                <m:t>, cost</m:t>
+                <m:t>gamma, sigma, mr, rate=rm, cost</m:t>
               </m:r>
               <m:r>
                 <m:rPr>
@@ -730,40 +661,29 @@
                 <w:b/>
                 <w:bCs/>
               </w:rPr>
-              <w:t xml:space="preserve">Variable </w:t>
-            </w:r>
-            <w:proofErr w:type="spellStart"/>
-            <w:r>
+              <w:t>Variable name</w:t>
+            </w:r>
+          </w:p>
+        </w:tc>
+        <w:tc>
+          <w:tcPr>
+            <w:tcW w:w="4811" w:type="dxa"/>
+          </w:tcPr>
+          <w:p>
+            <w:pPr>
               <w:rPr>
                 <w:b/>
                 <w:bCs/>
-              </w:rPr>
-              <w:t>name</w:t>
-            </w:r>
-            <w:proofErr w:type="spellEnd"/>
-          </w:p>
-        </w:tc>
-        <w:tc>
-          <w:tcPr>
-            <w:tcW w:w="4811" w:type="dxa"/>
-          </w:tcPr>
-          <w:p>
-            <w:pPr>
+                <w:lang w:val="en-US"/>
+              </w:rPr>
+            </w:pPr>
+            <w:r>
               <w:rPr>
                 <w:b/>
                 <w:bCs/>
-                <w:lang w:val="en-US"/>
-              </w:rPr>
-            </w:pPr>
-            <w:proofErr w:type="spellStart"/>
-            <w:r>
-              <w:rPr>
-                <w:b/>
-                <w:bCs/>
               </w:rPr>
               <w:t>Description</w:t>
             </w:r>
-            <w:proofErr w:type="spellEnd"/>
           </w:p>
         </w:tc>
       </w:tr>
@@ -857,6 +777,88 @@
                     <w:rFonts w:ascii="Cambria Math" w:eastAsia="Calibri" w:hAnsi="Cambria Math" w:cs="Times New Roman"/>
                     <w:lang w:val="en-US"/>
                   </w:rPr>
+                  <m:t>ne</m:t>
+                </m:r>
+              </m:oMath>
+            </m:oMathPara>
+          </w:p>
+        </w:tc>
+        <w:tc>
+          <w:tcPr>
+            <w:tcW w:w="4811" w:type="dxa"/>
+          </w:tcPr>
+          <w:p>
+            <w:pPr>
+              <w:rPr>
+                <w:lang w:val="en-US"/>
+              </w:rPr>
+            </w:pPr>
+            <w:r>
+              <w:rPr>
+                <w:lang w:val="en-US"/>
+              </w:rPr>
+              <w:t xml:space="preserve">First equity </w:t>
+            </w:r>
+            <m:oMath>
+              <m:r>
+                <w:rPr>
+                  <w:rFonts w:ascii="Cambria Math" w:hAnsi="Cambria Math"/>
+                  <w:lang w:val="en-US"/>
+                </w:rPr>
+                <m:t>ne=</m:t>
+              </m:r>
+              <m:sSub>
+                <m:sSubPr>
+                  <m:ctrlPr>
+                    <w:rPr>
+                      <w:rFonts w:ascii="Cambria Math" w:hAnsi="Cambria Math"/>
+                      <w:i/>
+                      <w:lang w:val="en-US"/>
+                    </w:rPr>
+                  </m:ctrlPr>
+                </m:sSubPr>
+                <m:e>
+                  <m:r>
+                    <w:rPr>
+                      <w:rFonts w:ascii="Cambria Math" w:hAnsi="Cambria Math"/>
+                      <w:lang w:val="en-US"/>
+                    </w:rPr>
+                    <m:t>s</m:t>
+                  </m:r>
+                </m:e>
+                <m:sub>
+                  <m:r>
+                    <w:rPr>
+                      <w:rFonts w:ascii="Cambria Math" w:hAnsi="Cambria Math"/>
+                      <w:lang w:val="en-US"/>
+                    </w:rPr>
+                    <m:t>0</m:t>
+                  </m:r>
+                </m:sub>
+              </m:sSub>
+            </m:oMath>
+          </w:p>
+        </w:tc>
+      </w:tr>
+      <w:tr>
+        <w:tc>
+          <w:tcPr>
+            <w:tcW w:w="1962" w:type="dxa"/>
+          </w:tcPr>
+          <w:p>
+            <w:pPr>
+              <w:rPr>
+                <w:rFonts w:eastAsia="Calibri" w:cs="Times New Roman"/>
+                <w:lang w:val="en-US"/>
+              </w:rPr>
+            </w:pPr>
+            <m:oMathPara>
+              <m:oMath>
+                <m:r>
+                  <w:rPr>
+                    <w:rFonts w:ascii="Cambria Math" w:eastAsia="Calibri" w:hAnsi="Cambria Math" w:cs="Times New Roman"/>
+                    <w:lang w:val="en-US"/>
+                  </w:rPr>
                   <m:t>cash</m:t>
                 </m:r>
               </m:oMath>
@@ -939,35 +941,13 @@
                 </w:rPr>
                 <m:t>nd=</m:t>
               </m:r>
-              <m:sSub>
-                <m:sSubPr>
-                  <m:ctrlPr>
-                    <w:rPr>
-                      <w:rFonts w:ascii="Cambria Math" w:hAnsi="Cambria Math"/>
-                      <w:i/>
-                      <w:lang w:val="en-US"/>
-                    </w:rPr>
-                  </m:ctrlPr>
-                </m:sSubPr>
-                <m:e>
-                  <m:r>
-                    <w:rPr>
-                      <w:rFonts w:ascii="Cambria Math" w:hAnsi="Cambria Math"/>
-                      <w:lang w:val="en-US"/>
-                    </w:rPr>
-                    <m:t>s</m:t>
-                  </m:r>
-                </m:e>
-                <m:sub>
-                  <m:r>
-                    <w:rPr>
-                      <w:rFonts w:ascii="Cambria Math" w:hAnsi="Cambria Math"/>
-                      <w:lang w:val="en-US"/>
-                    </w:rPr>
-                    <m:t>0</m:t>
-                  </m:r>
-                </m:sub>
-              </m:sSub>
+              <m:r>
+                <w:rPr>
+                  <w:rFonts w:ascii="Cambria Math" w:hAnsi="Cambria Math"/>
+                  <w:lang w:val="en-US"/>
+                </w:rPr>
+                <m:t>ne</m:t>
+              </m:r>
               <m:r>
                 <w:rPr>
                   <w:rFonts w:ascii="Cambria Math" w:hAnsi="Cambria Math"/>
@@ -1031,44 +1011,15 @@
                   <w:rFonts w:ascii="Cambria Math" w:hAnsi="Cambria Math"/>
                   <w:lang w:val="en-US"/>
                 </w:rPr>
-                <m:t>nip</m:t>
-              </m:r>
-              <m:r>
-                <w:rPr>
-                  <w:rFonts w:ascii="Cambria Math" w:hAnsi="Cambria Math"/>
-                  <w:lang w:val="en-US"/>
-                </w:rPr>
-                <m:t>=</m:t>
-              </m:r>
-              <m:sSub>
-                <m:sSubPr>
-                  <m:ctrlPr>
-                    <w:rPr>
-                      <w:rFonts w:ascii="Cambria Math" w:hAnsi="Cambria Math"/>
-                      <w:i/>
-                      <w:lang w:val="en-US"/>
-                    </w:rPr>
-                  </m:ctrlPr>
-                </m:sSubPr>
-                <m:e>
-                  <m:r>
-                    <w:rPr>
-                      <w:rFonts w:ascii="Cambria Math" w:hAnsi="Cambria Math"/>
-                      <w:lang w:val="en-US"/>
-                    </w:rPr>
-                    <m:t>s</m:t>
-                  </m:r>
-                </m:e>
-                <m:sub>
-                  <m:r>
-                    <w:rPr>
-                      <w:rFonts w:ascii="Cambria Math" w:hAnsi="Cambria Math"/>
-                      <w:lang w:val="en-US"/>
-                    </w:rPr>
-                    <m:t>0</m:t>
-                  </m:r>
-                </m:sub>
-              </m:sSub>
+                <m:t>nip=</m:t>
+              </m:r>
+              <m:r>
+                <w:rPr>
+                  <w:rFonts w:ascii="Cambria Math" w:hAnsi="Cambria Math"/>
+                  <w:lang w:val="en-US"/>
+                </w:rPr>
+                <m:t>ne</m:t>
+              </m:r>
               <m:r>
                 <w:rPr>
                   <w:rFonts w:ascii="Cambria Math" w:hAnsi="Cambria Math"/>
@@ -1522,40 +1473,29 @@
                 <w:b/>
                 <w:bCs/>
               </w:rPr>
-              <w:t xml:space="preserve">Variable </w:t>
-            </w:r>
-            <w:proofErr w:type="spellStart"/>
-            <w:r>
+              <w:t>Variable name</w:t>
+            </w:r>
+          </w:p>
+        </w:tc>
+        <w:tc>
+          <w:tcPr>
+            <w:tcW w:w="7536" w:type="dxa"/>
+          </w:tcPr>
+          <w:p>
+            <w:pPr>
               <w:rPr>
                 <w:b/>
                 <w:bCs/>
-              </w:rPr>
-              <w:t>name</w:t>
-            </w:r>
-            <w:proofErr w:type="spellEnd"/>
-          </w:p>
-        </w:tc>
-        <w:tc>
-          <w:tcPr>
-            <w:tcW w:w="7536" w:type="dxa"/>
-          </w:tcPr>
-          <w:p>
-            <w:pPr>
+                <w:lang w:val="en-US"/>
+              </w:rPr>
+            </w:pPr>
+            <w:r>
               <w:rPr>
                 <w:b/>
                 <w:bCs/>
-                <w:lang w:val="en-US"/>
-              </w:rPr>
-            </w:pPr>
-            <w:proofErr w:type="spellStart"/>
-            <w:r>
-              <w:rPr>
-                <w:b/>
-                <w:bCs/>
               </w:rPr>
               <w:t>Description</w:t>
             </w:r>
-            <w:proofErr w:type="spellEnd"/>
           </w:p>
         </w:tc>
       </w:tr>
@@ -2234,40 +2174,29 @@
                 <w:b/>
                 <w:bCs/>
               </w:rPr>
-              <w:t xml:space="preserve">Variable </w:t>
-            </w:r>
-            <w:proofErr w:type="spellStart"/>
-            <w:r>
+              <w:t>Variable name</w:t>
+            </w:r>
+          </w:p>
+        </w:tc>
+        <w:tc>
+          <w:tcPr>
+            <w:tcW w:w="8244" w:type="dxa"/>
+          </w:tcPr>
+          <w:p>
+            <w:pPr>
               <w:rPr>
                 <w:b/>
                 <w:bCs/>
-              </w:rPr>
-              <w:t>name</w:t>
-            </w:r>
-            <w:proofErr w:type="spellEnd"/>
-          </w:p>
-        </w:tc>
-        <w:tc>
-          <w:tcPr>
-            <w:tcW w:w="8244" w:type="dxa"/>
-          </w:tcPr>
-          <w:p>
-            <w:pPr>
+                <w:lang w:val="en-US"/>
+              </w:rPr>
+            </w:pPr>
+            <w:r>
               <w:rPr>
                 <w:b/>
                 <w:bCs/>
-                <w:lang w:val="en-US"/>
-              </w:rPr>
-            </w:pPr>
-            <w:proofErr w:type="spellStart"/>
-            <w:r>
-              <w:rPr>
-                <w:b/>
-                <w:bCs/>
               </w:rPr>
               <w:t>Description</w:t>
             </w:r>
-            <w:proofErr w:type="spellEnd"/>
           </w:p>
         </w:tc>
       </w:tr>
@@ -2289,6 +2218,7 @@
                     <w:rFonts w:ascii="Cambria Math" w:hAnsi="Cambria Math"/>
                     <w:lang w:val="en-US"/>
                   </w:rPr>
+                  <w:lastRenderedPageBreak/>
                   <m:t>s</m:t>
                 </m:r>
               </m:oMath>
@@ -2339,7 +2269,6 @@
                     <w:rFonts w:ascii="Cambria Math" w:eastAsia="Calibri" w:hAnsi="Cambria Math" w:cs="Times New Roman"/>
                     <w:lang w:val="en-US"/>
                   </w:rPr>
-                  <w:lastRenderedPageBreak/>
                   <m:t>cash</m:t>
                 </m:r>
               </m:oMath>
@@ -2455,7 +2384,14 @@
                     <w:rFonts w:ascii="Cambria Math" w:hAnsi="Cambria Math"/>
                     <w:lang w:val="en-US"/>
                   </w:rPr>
-                  <m:t>nd, s</m:t>
+                  <m:t xml:space="preserve">nd, </m:t>
+                </m:r>
+                <m:r>
+                  <w:rPr>
+                    <w:rFonts w:ascii="Cambria Math" w:hAnsi="Cambria Math"/>
+                    <w:lang w:val="en-US"/>
+                  </w:rPr>
+                  <m:t>ne</m:t>
                 </m:r>
               </m:oMath>
             </m:oMathPara>
@@ -2501,7 +2437,21 @@
                   <w:rFonts w:ascii="Cambria Math" w:hAnsi="Cambria Math"/>
                   <w:lang w:val="en-US"/>
                 </w:rPr>
-                <m:t>nd, s=nd(s, p</m:t>
+                <m:t xml:space="preserve">nd, </m:t>
+              </m:r>
+              <m:r>
+                <w:rPr>
+                  <w:rFonts w:ascii="Cambria Math" w:hAnsi="Cambria Math"/>
+                  <w:lang w:val="en-US"/>
+                </w:rPr>
+                <m:t>ne</m:t>
+              </m:r>
+              <m:r>
+                <w:rPr>
+                  <w:rFonts w:ascii="Cambria Math" w:hAnsi="Cambria Math"/>
+                  <w:lang w:val="en-US"/>
+                </w:rPr>
+                <m:t>=nd(s, p</m:t>
               </m:r>
               <m:sSub>
                 <m:sSubPr>
@@ -3087,40 +3037,29 @@
                 <w:b/>
                 <w:bCs/>
               </w:rPr>
-              <w:t xml:space="preserve">Variable </w:t>
-            </w:r>
-            <w:proofErr w:type="spellStart"/>
-            <w:r>
+              <w:t>Variable name</w:t>
+            </w:r>
+          </w:p>
+        </w:tc>
+        <w:tc>
+          <w:tcPr>
+            <w:tcW w:w="7110" w:type="dxa"/>
+          </w:tcPr>
+          <w:p>
+            <w:pPr>
               <w:rPr>
                 <w:b/>
                 <w:bCs/>
-              </w:rPr>
-              <w:t>name</w:t>
-            </w:r>
-            <w:proofErr w:type="spellEnd"/>
-          </w:p>
-        </w:tc>
-        <w:tc>
-          <w:tcPr>
-            <w:tcW w:w="7110" w:type="dxa"/>
-          </w:tcPr>
-          <w:p>
-            <w:pPr>
+                <w:lang w:val="en-US"/>
+              </w:rPr>
+            </w:pPr>
+            <w:r>
               <w:rPr>
                 <w:b/>
                 <w:bCs/>
-                <w:lang w:val="en-US"/>
-              </w:rPr>
-            </w:pPr>
-            <w:proofErr w:type="spellStart"/>
-            <w:r>
-              <w:rPr>
-                <w:b/>
-                <w:bCs/>
               </w:rPr>
               <w:t>Description</w:t>
             </w:r>
-            <w:proofErr w:type="spellEnd"/>
           </w:p>
         </w:tc>
       </w:tr>
@@ -3180,21 +3119,7 @@
                   <w:rFonts w:ascii="Cambria Math" w:hAnsi="Cambria Math"/>
                   <w:lang w:val="en-US"/>
                 </w:rPr>
-                <m:t>(</m:t>
-              </m:r>
-              <m:r>
-                <w:rPr>
-                  <w:rFonts w:ascii="Cambria Math" w:hAnsi="Cambria Math"/>
-                  <w:lang w:val="en-US"/>
-                </w:rPr>
-                <m:t>t</m:t>
-              </m:r>
-              <m:r>
-                <w:rPr>
-                  <w:rFonts w:ascii="Cambria Math" w:hAnsi="Cambria Math"/>
-                  <w:lang w:val="en-US"/>
-                </w:rPr>
-                <m:t>d·</m:t>
+                <m:t>(td·</m:t>
               </m:r>
               <m:d>
                 <m:dPr>
@@ -3930,14 +3855,7 @@
                   <w:rFonts w:ascii="Cambria Math" w:hAnsi="Cambria Math"/>
                   <w:lang w:val="en-US"/>
                 </w:rPr>
-                <m:t>(</m:t>
-              </m:r>
-              <m:r>
-                <w:rPr>
-                  <w:rFonts w:ascii="Cambria Math" w:hAnsi="Cambria Math"/>
-                  <w:lang w:val="en-US"/>
-                </w:rPr>
-                <m:t>t</m:t>
+                <m:t>(t</m:t>
               </m:r>
               <m:sSub>
                 <m:sSubPr>
@@ -3973,21 +3891,7 @@
                   <w:rFonts w:ascii="Cambria Math" w:hAnsi="Cambria Math"/>
                   <w:lang w:val="en-US"/>
                 </w:rPr>
-                <m:t>·pi</m:t>
-              </m:r>
-              <m:r>
-                <w:rPr>
-                  <w:rFonts w:ascii="Cambria Math" w:hAnsi="Cambria Math"/>
-                  <w:lang w:val="en-US"/>
-                </w:rPr>
-                <m:t xml:space="preserve">,  </m:t>
-              </m:r>
-              <m:r>
-                <w:rPr>
-                  <w:rFonts w:ascii="Cambria Math" w:hAnsi="Cambria Math"/>
-                  <w:lang w:val="en-US"/>
-                </w:rPr>
-                <m:t xml:space="preserve">ist) </m:t>
+                <m:t xml:space="preserve">·pi,  ist) </m:t>
               </m:r>
             </m:oMath>
           </w:p>
@@ -4089,34 +3993,25 @@
     <w:p>
       <w:pPr>
         <w:rPr>
-          <w:lang w:val="en-US"/>
-        </w:rPr>
-      </w:pPr>
-    </w:p>
-    <w:p>
-      <w:pPr>
-        <w:rPr>
-          <w:rFonts w:ascii="Consolas" w:eastAsiaTheme="minorEastAsia" w:hAnsi="Consolas" w:cs="Consolas"/>
-          <w:lang w:val="en-US"/>
-        </w:rPr>
-      </w:pPr>
-      <w:r>
-        <w:rPr>
-          <w:rFonts w:ascii="Consolas" w:eastAsiaTheme="minorEastAsia" w:hAnsi="Consolas" w:cs="Consolas"/>
-          <w:lang w:val="en-US"/>
-        </w:rPr>
-        <w:t xml:space="preserve">function </w:t>
-      </w:r>
-      <w:proofErr w:type="spellStart"/>
-      <w:proofErr w:type="gramStart"/>
-      <w:r>
-        <w:rPr>
-          <w:rFonts w:ascii="Consolas" w:eastAsiaTheme="minorEastAsia" w:hAnsi="Consolas" w:cs="Consolas"/>
-          <w:lang w:val="en-US"/>
-        </w:rPr>
-        <w:t>nd</w:t>
-      </w:r>
-      <w:proofErr w:type="spellEnd"/>
+          <w:rFonts w:ascii="Consolas" w:eastAsiaTheme="minorEastAsia" w:hAnsi="Consolas" w:cs="Consolas"/>
+          <w:lang w:val="en-US"/>
+        </w:rPr>
+      </w:pPr>
+    </w:p>
+    <w:p>
+      <w:pPr>
+        <w:rPr>
+          <w:rFonts w:ascii="Consolas" w:eastAsiaTheme="minorEastAsia" w:hAnsi="Consolas" w:cs="Consolas"/>
+          <w:lang w:val="en-US"/>
+        </w:rPr>
+      </w:pPr>
+      <w:r>
+        <w:rPr>
+          <w:rFonts w:ascii="Consolas" w:eastAsiaTheme="minorEastAsia" w:hAnsi="Consolas" w:cs="Consolas"/>
+          <w:lang w:val="en-US"/>
+        </w:rPr>
+        <w:t>function determine_investment</w:t>
+      </w:r>
       <w:r>
         <w:rPr>
           <w:rFonts w:ascii="Consolas" w:eastAsiaTheme="minorEastAsia" w:hAnsi="Consolas" w:cs="Consolas"/>
@@ -4124,23 +4019,186 @@
         </w:rPr>
         <w:t>(</w:t>
       </w:r>
-      <w:proofErr w:type="gramEnd"/>
-      <w:r>
-        <w:rPr>
-          <w:rFonts w:ascii="Consolas" w:eastAsiaTheme="minorEastAsia" w:hAnsi="Consolas" w:cs="Consolas"/>
-          <w:lang w:val="en-US"/>
-        </w:rPr>
-        <w:t xml:space="preserve">s, </w:t>
-      </w:r>
-      <w:proofErr w:type="spellStart"/>
-      <w:r>
-        <w:rPr>
-          <w:rFonts w:ascii="Consolas" w:eastAsiaTheme="minorEastAsia" w:hAnsi="Consolas" w:cs="Consolas"/>
-          <w:lang w:val="en-US"/>
-        </w:rPr>
-        <w:t>pv_u</w:t>
-      </w:r>
-      <w:proofErr w:type="spellEnd"/>
+      <w:r>
+        <w:rPr>
+          <w:rFonts w:ascii="Consolas" w:eastAsiaTheme="minorEastAsia" w:hAnsi="Consolas" w:cs="Consolas"/>
+          <w:lang w:val="en-US"/>
+        </w:rPr>
+        <w:t xml:space="preserve">phase, </w:t>
+      </w:r>
+      <w:r>
+        <w:rPr>
+          <w:rFonts w:ascii="Consolas" w:eastAsiaTheme="minorEastAsia" w:hAnsi="Consolas" w:cs="Consolas"/>
+          <w:lang w:val="en-US"/>
+        </w:rPr>
+        <w:t>pv_u,</w:t>
+      </w:r>
+      <w:r>
+        <w:rPr>
+          <w:rFonts w:ascii="Consolas" w:eastAsiaTheme="minorEastAsia" w:hAnsi="Consolas" w:cs="Consolas"/>
+          <w:lang w:val="en-US"/>
+        </w:rPr>
+        <w:t xml:space="preserve"> tv_u, s, </w:t>
+      </w:r>
+      <w:r>
+        <w:rPr>
+          <w:rFonts w:ascii="Consolas" w:eastAsiaTheme="minorEastAsia" w:hAnsi="Consolas" w:cs="Consolas"/>
+          <w:lang w:val="en-US"/>
+        </w:rPr>
+        <w:t>td</w:t>
+      </w:r>
+      <w:r>
+        <w:rPr>
+          <w:rFonts w:ascii="Consolas" w:eastAsiaTheme="minorEastAsia" w:hAnsi="Consolas" w:cs="Consolas"/>
+          <w:lang w:val="en-US"/>
+        </w:rPr>
+        <w:t>, pi_rf</w:t>
+      </w:r>
+      <w:r>
+        <w:rPr>
+          <w:rFonts w:ascii="Consolas" w:eastAsiaTheme="minorEastAsia" w:hAnsi="Consolas" w:cs="Consolas"/>
+          <w:lang w:val="en-US"/>
+        </w:rPr>
+        <w:t>, dst, g</w:t>
+      </w:r>
+      <w:r>
+        <w:rPr>
+          <w:rFonts w:ascii="Consolas" w:eastAsiaTheme="minorEastAsia" w:hAnsi="Consolas" w:cs="Consolas"/>
+          <w:lang w:val="en-US"/>
+        </w:rPr>
+        <w:t>):</w:t>
+      </w:r>
+    </w:p>
+    <w:p>
+      <w:pPr>
+        <w:ind w:firstLine="1304"/>
+        <w:rPr>
+          <w:rFonts w:ascii="Consolas" w:eastAsiaTheme="minorEastAsia" w:hAnsi="Consolas" w:cs="Consolas"/>
+          <w:lang w:val="en-US"/>
+        </w:rPr>
+      </w:pPr>
+    </w:p>
+    <w:p>
+      <w:pPr>
+        <w:ind w:firstLine="1304"/>
+        <w:rPr>
+          <w:rFonts w:ascii="Consolas" w:eastAsiaTheme="minorEastAsia" w:hAnsi="Consolas" w:cs="Consolas"/>
+          <w:lang w:val="en-US"/>
+        </w:rPr>
+      </w:pPr>
+      <w:r>
+        <w:rPr>
+          <w:rFonts w:ascii="Consolas" w:eastAsiaTheme="minorEastAsia" w:hAnsi="Consolas" w:cs="Consolas"/>
+          <w:lang w:val="en-US"/>
+        </w:rPr>
+        <w:t># returns cash, new_equity, new_debt</w:t>
+      </w:r>
+    </w:p>
+    <w:p>
+      <w:pPr>
+        <w:ind w:firstLine="1304"/>
+        <w:rPr>
+          <w:rFonts w:ascii="Consolas" w:eastAsiaTheme="minorEastAsia" w:hAnsi="Consolas" w:cs="Consolas"/>
+          <w:lang w:val="en-US"/>
+        </w:rPr>
+      </w:pPr>
+      <w:r>
+        <w:rPr>
+          <w:rFonts w:ascii="Consolas" w:eastAsiaTheme="minorEastAsia" w:hAnsi="Consolas" w:cs="Consolas"/>
+          <w:lang w:val="en-US"/>
+        </w:rPr>
+        <w:t>if phase == 1:</w:t>
+      </w:r>
+    </w:p>
+    <w:p>
+      <w:pPr>
+        <w:rPr>
+          <w:rFonts w:ascii="Consolas" w:eastAsiaTheme="minorEastAsia" w:hAnsi="Consolas" w:cs="Consolas"/>
+          <w:lang w:val="en-US"/>
+        </w:rPr>
+      </w:pPr>
+      <w:r>
+        <w:rPr>
+          <w:rFonts w:ascii="Consolas" w:eastAsiaTheme="minorEastAsia" w:hAnsi="Consolas" w:cs="Consolas"/>
+          <w:lang w:val="en-US"/>
+        </w:rPr>
+        <w:tab/>
+      </w:r>
+      <w:r>
+        <w:rPr>
+          <w:rFonts w:ascii="Consolas" w:eastAsiaTheme="minorEastAsia" w:hAnsi="Consolas" w:cs="Consolas"/>
+          <w:lang w:val="en-US"/>
+        </w:rPr>
+        <w:tab/>
+      </w:r>
+      <w:r>
+        <w:rPr>
+          <w:rFonts w:ascii="Consolas" w:eastAsiaTheme="minorEastAsia" w:hAnsi="Consolas" w:cs="Consolas"/>
+          <w:lang w:val="en-US"/>
+        </w:rPr>
+        <w:t># only phase where we add debt</w:t>
+      </w:r>
+    </w:p>
+    <w:p>
+      <w:pPr>
+        <w:rPr>
+          <w:rFonts w:ascii="Consolas" w:eastAsiaTheme="minorEastAsia" w:hAnsi="Consolas" w:cs="Consolas"/>
+          <w:lang w:val="en-US"/>
+        </w:rPr>
+      </w:pPr>
+      <w:r>
+        <w:rPr>
+          <w:rFonts w:ascii="Consolas" w:eastAsiaTheme="minorEastAsia" w:hAnsi="Consolas" w:cs="Consolas"/>
+          <w:lang w:val="en-US"/>
+        </w:rPr>
+        <w:tab/>
+      </w:r>
+      <w:r>
+        <w:rPr>
+          <w:rFonts w:ascii="Consolas" w:eastAsiaTheme="minorEastAsia" w:hAnsi="Consolas" w:cs="Consolas"/>
+          <w:lang w:val="en-US"/>
+        </w:rPr>
+        <w:tab/>
+        <w:t xml:space="preserve">new_debt = </w:t>
+      </w:r>
+      <w:r>
+        <w:rPr>
+          <w:rFonts w:ascii="Consolas" w:eastAsiaTheme="minorEastAsia" w:hAnsi="Consolas" w:cs="Consolas"/>
+          <w:lang w:val="en-US"/>
+        </w:rPr>
+        <w:t>min(max(g*s, g*(pv_u-td)), dst-pv_u-s)</w:t>
+      </w:r>
+    </w:p>
+    <w:p>
+      <w:pPr>
+        <w:ind w:firstLine="1304"/>
+        <w:rPr>
+          <w:rFonts w:ascii="Consolas" w:eastAsiaTheme="minorEastAsia" w:hAnsi="Consolas" w:cs="Consolas"/>
+          <w:lang w:val="en-US"/>
+        </w:rPr>
+      </w:pPr>
+      <w:r>
+        <w:rPr>
+          <w:rFonts w:ascii="Consolas" w:eastAsiaTheme="minorEastAsia" w:hAnsi="Consolas" w:cs="Consolas"/>
+          <w:lang w:val="en-US"/>
+        </w:rPr>
+        <w:tab/>
+        <w:t xml:space="preserve">return </w:t>
+      </w:r>
+      <w:r>
+        <w:rPr>
+          <w:rFonts w:ascii="Consolas" w:eastAsiaTheme="minorEastAsia" w:hAnsi="Consolas" w:cs="Consolas"/>
+          <w:lang w:val="en-US"/>
+        </w:rPr>
+        <w:t>0,</w:t>
+      </w:r>
+      <w:r>
+        <w:rPr>
+          <w:rFonts w:ascii="Consolas" w:eastAsiaTheme="minorEastAsia" w:hAnsi="Consolas" w:cs="Consolas"/>
+          <w:lang w:val="en-US"/>
+        </w:rPr>
+        <w:t xml:space="preserve"> s</w:t>
+      </w:r>
       <w:r>
         <w:rPr>
           <w:rFonts w:ascii="Consolas" w:eastAsiaTheme="minorEastAsia" w:hAnsi="Consolas" w:cs="Consolas"/>
@@ -4148,437 +4206,17 @@
         </w:rPr>
         <w:t xml:space="preserve">, </w:t>
       </w:r>
-      <w:proofErr w:type="spellStart"/>
-      <w:r>
-        <w:rPr>
-          <w:rFonts w:ascii="Consolas" w:eastAsiaTheme="minorEastAsia" w:hAnsi="Consolas" w:cs="Consolas"/>
-          <w:lang w:val="en-US"/>
-        </w:rPr>
-        <w:t>dst</w:t>
-      </w:r>
-      <w:proofErr w:type="spellEnd"/>
-      <w:r>
-        <w:rPr>
-          <w:rFonts w:ascii="Consolas" w:eastAsiaTheme="minorEastAsia" w:hAnsi="Consolas" w:cs="Consolas"/>
-          <w:lang w:val="en-US"/>
-        </w:rPr>
-        <w:t>, td, cash, phase</w:t>
-      </w:r>
-      <w:r>
-        <w:rPr>
-          <w:rFonts w:ascii="Consolas" w:eastAsiaTheme="minorEastAsia" w:hAnsi="Consolas" w:cs="Consolas"/>
-          <w:lang w:val="en-US"/>
-        </w:rPr>
-        <w:t>, g</w:t>
-      </w:r>
-      <w:r>
-        <w:rPr>
-          <w:rFonts w:ascii="Consolas" w:eastAsiaTheme="minorEastAsia" w:hAnsi="Consolas" w:cs="Consolas"/>
-          <w:lang w:val="en-US"/>
-        </w:rPr>
-        <w:t>):</w:t>
-      </w:r>
-    </w:p>
-    <w:p>
-      <w:pPr>
-        <w:rPr>
-          <w:rFonts w:ascii="Consolas" w:eastAsiaTheme="minorEastAsia" w:hAnsi="Consolas" w:cs="Consolas"/>
-          <w:lang w:val="en-US"/>
-        </w:rPr>
-      </w:pPr>
-      <w:r>
-        <w:rPr>
-          <w:rFonts w:ascii="Consolas" w:eastAsiaTheme="minorEastAsia" w:hAnsi="Consolas" w:cs="Consolas"/>
-          <w:lang w:val="en-US"/>
-        </w:rPr>
-        <w:tab/>
-      </w:r>
-    </w:p>
-    <w:p>
-      <w:pPr>
-        <w:ind w:left="1304"/>
-        <w:rPr>
-          <w:rFonts w:ascii="Consolas" w:eastAsiaTheme="minorEastAsia" w:hAnsi="Consolas" w:cs="Consolas"/>
-          <w:lang w:val="en-US"/>
-        </w:rPr>
-      </w:pPr>
-      <w:r>
-        <w:rPr>
-          <w:rFonts w:ascii="Consolas" w:eastAsiaTheme="minorEastAsia" w:hAnsi="Consolas" w:cs="Consolas"/>
-          <w:lang w:val="en-US"/>
-        </w:rPr>
-        <w:t>#</w:t>
-      </w:r>
-      <w:r>
-        <w:rPr>
-          <w:rFonts w:ascii="Consolas" w:eastAsiaTheme="minorEastAsia" w:hAnsi="Consolas" w:cs="Consolas"/>
-          <w:lang w:val="en-US"/>
-        </w:rPr>
-        <w:t xml:space="preserve"> </w:t>
-      </w:r>
-      <w:r>
-        <w:rPr>
-          <w:rFonts w:ascii="Consolas" w:eastAsiaTheme="minorEastAsia" w:hAnsi="Consolas" w:cs="Consolas"/>
-          <w:lang w:val="en-US"/>
-        </w:rPr>
-        <w:t>determine new debt dependent on phase</w:t>
-      </w:r>
-    </w:p>
-    <w:p>
-      <w:pPr>
-        <w:rPr>
-          <w:rFonts w:ascii="Consolas" w:eastAsiaTheme="minorEastAsia" w:hAnsi="Consolas" w:cs="Consolas"/>
-          <w:lang w:val="en-US"/>
-        </w:rPr>
-      </w:pPr>
-      <w:r>
-        <w:rPr>
-          <w:rFonts w:ascii="Consolas" w:eastAsiaTheme="minorEastAsia" w:hAnsi="Consolas" w:cs="Consolas"/>
-          <w:lang w:val="en-US"/>
-        </w:rPr>
-        <w:tab/>
-        <w:t>#</w:t>
-      </w:r>
-      <w:r>
-        <w:rPr>
-          <w:rFonts w:ascii="Consolas" w:eastAsiaTheme="minorEastAsia" w:hAnsi="Consolas" w:cs="Consolas"/>
-          <w:lang w:val="en-US"/>
-        </w:rPr>
-        <w:t xml:space="preserve"> </w:t>
-      </w:r>
-      <w:proofErr w:type="spellStart"/>
-      <w:r>
-        <w:rPr>
-          <w:rFonts w:ascii="Consolas" w:eastAsiaTheme="minorEastAsia" w:hAnsi="Consolas" w:cs="Consolas"/>
-          <w:lang w:val="en-US"/>
-        </w:rPr>
-        <w:t>dont</w:t>
-      </w:r>
-      <w:proofErr w:type="spellEnd"/>
-      <w:r>
-        <w:rPr>
-          <w:rFonts w:ascii="Consolas" w:eastAsiaTheme="minorEastAsia" w:hAnsi="Consolas" w:cs="Consolas"/>
-          <w:lang w:val="en-US"/>
-        </w:rPr>
-        <w:t xml:space="preserve"> </w:t>
-      </w:r>
-      <w:proofErr w:type="spellStart"/>
-      <w:r>
-        <w:rPr>
-          <w:rFonts w:ascii="Consolas" w:eastAsiaTheme="minorEastAsia" w:hAnsi="Consolas" w:cs="Consolas"/>
-          <w:lang w:val="en-US"/>
-        </w:rPr>
-        <w:t>aquire</w:t>
-      </w:r>
-      <w:proofErr w:type="spellEnd"/>
-      <w:r>
-        <w:rPr>
-          <w:rFonts w:ascii="Consolas" w:eastAsiaTheme="minorEastAsia" w:hAnsi="Consolas" w:cs="Consolas"/>
-          <w:lang w:val="en-US"/>
-        </w:rPr>
-        <w:t xml:space="preserve"> debt or repay debt in phase 3 or 4</w:t>
-      </w:r>
-    </w:p>
-    <w:p>
-      <w:pPr>
-        <w:rPr>
-          <w:rFonts w:ascii="Consolas" w:eastAsiaTheme="minorEastAsia" w:hAnsi="Consolas" w:cs="Consolas"/>
-          <w:lang w:val="en-US"/>
-        </w:rPr>
-      </w:pPr>
-      <w:r>
-        <w:rPr>
-          <w:rFonts w:ascii="Consolas" w:eastAsiaTheme="minorEastAsia" w:hAnsi="Consolas" w:cs="Consolas"/>
-          <w:lang w:val="en-US"/>
-        </w:rPr>
-        <w:tab/>
-      </w:r>
-      <w:r>
-        <w:rPr>
-          <w:rFonts w:ascii="Consolas" w:eastAsiaTheme="minorEastAsia" w:hAnsi="Consolas" w:cs="Consolas"/>
-          <w:lang w:val="en-US"/>
-        </w:rPr>
-        <w:t>if phase == 3 or phase == 4:</w:t>
-      </w:r>
-    </w:p>
-    <w:p>
-      <w:pPr>
-        <w:rPr>
-          <w:rFonts w:ascii="Consolas" w:eastAsiaTheme="minorEastAsia" w:hAnsi="Consolas" w:cs="Consolas"/>
-          <w:lang w:val="en-US"/>
-        </w:rPr>
-      </w:pPr>
-      <w:r>
-        <w:rPr>
-          <w:rFonts w:ascii="Consolas" w:eastAsiaTheme="minorEastAsia" w:hAnsi="Consolas" w:cs="Consolas"/>
-          <w:lang w:val="en-US"/>
-        </w:rPr>
-        <w:tab/>
-      </w:r>
-      <w:r>
-        <w:rPr>
-          <w:rFonts w:ascii="Consolas" w:eastAsiaTheme="minorEastAsia" w:hAnsi="Consolas" w:cs="Consolas"/>
-          <w:lang w:val="en-US"/>
-        </w:rPr>
-        <w:tab/>
-      </w:r>
-      <w:r>
-        <w:rPr>
-          <w:rFonts w:ascii="Consolas" w:eastAsiaTheme="minorEastAsia" w:hAnsi="Consolas" w:cs="Consolas"/>
-          <w:lang w:val="en-US"/>
-        </w:rPr>
-        <w:t>return 0</w:t>
-      </w:r>
-      <w:r>
-        <w:rPr>
-          <w:rFonts w:ascii="Consolas" w:eastAsiaTheme="minorEastAsia" w:hAnsi="Consolas" w:cs="Consolas"/>
-          <w:lang w:val="en-US"/>
-        </w:rPr>
-        <w:t xml:space="preserve">, </w:t>
-      </w:r>
-      <w:r>
-        <w:rPr>
-          <w:rFonts w:ascii="Consolas" w:eastAsiaTheme="minorEastAsia" w:hAnsi="Consolas" w:cs="Consolas"/>
-          <w:lang w:val="en-US"/>
-        </w:rPr>
-        <w:t>s</w:t>
-      </w:r>
-    </w:p>
-    <w:p>
-      <w:pPr>
-        <w:rPr>
-          <w:rFonts w:ascii="Consolas" w:eastAsiaTheme="minorEastAsia" w:hAnsi="Consolas" w:cs="Consolas"/>
-          <w:lang w:val="en-US"/>
-        </w:rPr>
-      </w:pPr>
-      <w:r>
-        <w:rPr>
-          <w:rFonts w:ascii="Consolas" w:eastAsiaTheme="minorEastAsia" w:hAnsi="Consolas" w:cs="Consolas"/>
-          <w:lang w:val="en-US"/>
-        </w:rPr>
-        <w:tab/>
+      <w:r>
+        <w:rPr>
+          <w:rFonts w:ascii="Consolas" w:eastAsiaTheme="minorEastAsia" w:hAnsi="Consolas" w:cs="Consolas"/>
+          <w:lang w:val="en-US"/>
+        </w:rPr>
+        <w:t>new_debt</w:t>
       </w:r>
     </w:p>
     <w:p>
       <w:pPr>
         <w:ind w:firstLine="1304"/>
-        <w:rPr>
-          <w:rFonts w:ascii="Consolas" w:eastAsiaTheme="minorEastAsia" w:hAnsi="Consolas" w:cs="Consolas"/>
-          <w:lang w:val="en-US"/>
-        </w:rPr>
-      </w:pPr>
-      <w:r>
-        <w:rPr>
-          <w:rFonts w:ascii="Consolas" w:eastAsiaTheme="minorEastAsia" w:hAnsi="Consolas" w:cs="Consolas"/>
-          <w:lang w:val="en-US"/>
-        </w:rPr>
-        <w:t>if p</w:t>
-      </w:r>
-      <w:r>
-        <w:rPr>
-          <w:rFonts w:ascii="Consolas" w:eastAsiaTheme="minorEastAsia" w:hAnsi="Consolas" w:cs="Consolas"/>
-          <w:lang w:val="en-US"/>
-        </w:rPr>
-        <w:t>hase == 1</w:t>
-      </w:r>
-      <w:r>
-        <w:rPr>
-          <w:rFonts w:ascii="Consolas" w:eastAsiaTheme="minorEastAsia" w:hAnsi="Consolas" w:cs="Consolas"/>
-          <w:lang w:val="en-US"/>
-        </w:rPr>
-        <w:t>:</w:t>
-      </w:r>
-    </w:p>
-    <w:p>
-      <w:pPr>
-        <w:rPr>
-          <w:rFonts w:ascii="Consolas" w:eastAsiaTheme="minorEastAsia" w:hAnsi="Consolas" w:cs="Consolas"/>
-          <w:lang w:val="en-US"/>
-        </w:rPr>
-      </w:pPr>
-      <w:r>
-        <w:rPr>
-          <w:rFonts w:ascii="Consolas" w:eastAsiaTheme="minorEastAsia" w:hAnsi="Consolas" w:cs="Consolas"/>
-          <w:lang w:val="en-US"/>
-        </w:rPr>
-        <w:tab/>
-      </w:r>
-      <w:r>
-        <w:rPr>
-          <w:rFonts w:ascii="Consolas" w:eastAsiaTheme="minorEastAsia" w:hAnsi="Consolas" w:cs="Consolas"/>
-          <w:lang w:val="en-US"/>
-        </w:rPr>
-        <w:tab/>
-      </w:r>
-      <w:r>
-        <w:rPr>
-          <w:rFonts w:ascii="Consolas" w:eastAsiaTheme="minorEastAsia" w:hAnsi="Consolas" w:cs="Consolas"/>
-          <w:lang w:val="en-US"/>
-        </w:rPr>
-        <w:t xml:space="preserve"># </w:t>
-      </w:r>
-      <w:r>
-        <w:rPr>
-          <w:rFonts w:ascii="Consolas" w:eastAsiaTheme="minorEastAsia" w:hAnsi="Consolas" w:cs="Consolas"/>
-          <w:lang w:val="en-US"/>
-        </w:rPr>
-        <w:t>o</w:t>
-      </w:r>
-      <w:r>
-        <w:rPr>
-          <w:rFonts w:ascii="Consolas" w:eastAsiaTheme="minorEastAsia" w:hAnsi="Consolas" w:cs="Consolas"/>
-          <w:lang w:val="en-US"/>
-        </w:rPr>
-        <w:t>nly phase where we add debt</w:t>
-      </w:r>
-    </w:p>
-    <w:p>
-      <w:pPr>
-        <w:rPr>
-          <w:rFonts w:ascii="Consolas" w:eastAsiaTheme="minorEastAsia" w:hAnsi="Consolas" w:cs="Consolas"/>
-          <w:lang w:val="en-US"/>
-        </w:rPr>
-      </w:pPr>
-      <w:r>
-        <w:rPr>
-          <w:rFonts w:ascii="Consolas" w:eastAsiaTheme="minorEastAsia" w:hAnsi="Consolas" w:cs="Consolas"/>
-          <w:lang w:val="en-US"/>
-        </w:rPr>
-        <w:tab/>
-      </w:r>
-      <w:r>
-        <w:rPr>
-          <w:rFonts w:ascii="Consolas" w:eastAsiaTheme="minorEastAsia" w:hAnsi="Consolas" w:cs="Consolas"/>
-          <w:lang w:val="en-US"/>
-        </w:rPr>
-        <w:tab/>
-      </w:r>
-      <w:proofErr w:type="spellStart"/>
-      <w:r>
-        <w:rPr>
-          <w:rFonts w:ascii="Consolas" w:eastAsiaTheme="minorEastAsia" w:hAnsi="Consolas" w:cs="Consolas"/>
-          <w:lang w:val="en-US"/>
-        </w:rPr>
-        <w:t>new_debt</w:t>
-      </w:r>
-      <w:proofErr w:type="spellEnd"/>
-      <w:r>
-        <w:rPr>
-          <w:rFonts w:ascii="Consolas" w:eastAsiaTheme="minorEastAsia" w:hAnsi="Consolas" w:cs="Consolas"/>
-          <w:lang w:val="en-US"/>
-        </w:rPr>
-        <w:t xml:space="preserve"> = </w:t>
-      </w:r>
-      <w:proofErr w:type="gramStart"/>
-      <w:r>
-        <w:rPr>
-          <w:rFonts w:ascii="Consolas" w:eastAsiaTheme="minorEastAsia" w:hAnsi="Consolas" w:cs="Consolas"/>
-          <w:lang w:val="en-US"/>
-        </w:rPr>
-        <w:t>min(</w:t>
-      </w:r>
-      <w:proofErr w:type="gramEnd"/>
-      <w:r>
-        <w:rPr>
-          <w:rFonts w:ascii="Consolas" w:eastAsiaTheme="minorEastAsia" w:hAnsi="Consolas" w:cs="Consolas"/>
-          <w:lang w:val="en-US"/>
-        </w:rPr>
-        <w:t xml:space="preserve">g*s, </w:t>
-      </w:r>
-      <w:proofErr w:type="spellStart"/>
-      <w:r>
-        <w:rPr>
-          <w:rFonts w:ascii="Consolas" w:eastAsiaTheme="minorEastAsia" w:hAnsi="Consolas" w:cs="Consolas"/>
-          <w:lang w:val="en-US"/>
-        </w:rPr>
-        <w:t>dst</w:t>
-      </w:r>
-      <w:proofErr w:type="spellEnd"/>
-      <w:r>
-        <w:rPr>
-          <w:rFonts w:ascii="Consolas" w:eastAsiaTheme="minorEastAsia" w:hAnsi="Consolas" w:cs="Consolas"/>
-          <w:lang w:val="en-US"/>
-        </w:rPr>
-        <w:t>-</w:t>
-      </w:r>
-      <w:proofErr w:type="spellStart"/>
-      <w:r>
-        <w:rPr>
-          <w:rFonts w:ascii="Consolas" w:eastAsiaTheme="minorEastAsia" w:hAnsi="Consolas" w:cs="Consolas"/>
-          <w:lang w:val="en-US"/>
-        </w:rPr>
-        <w:t>pv_u</w:t>
-      </w:r>
-      <w:proofErr w:type="spellEnd"/>
-      <w:r>
-        <w:rPr>
-          <w:rFonts w:ascii="Consolas" w:eastAsiaTheme="minorEastAsia" w:hAnsi="Consolas" w:cs="Consolas"/>
-          <w:lang w:val="en-US"/>
-        </w:rPr>
-        <w:t>-</w:t>
-      </w:r>
-      <w:r>
-        <w:rPr>
-          <w:rFonts w:ascii="Consolas" w:eastAsiaTheme="minorEastAsia" w:hAnsi="Consolas" w:cs="Consolas"/>
-          <w:lang w:val="en-US"/>
-        </w:rPr>
-        <w:t>s)</w:t>
-      </w:r>
-    </w:p>
-    <w:p>
-      <w:pPr>
-        <w:rPr>
-          <w:rFonts w:ascii="Consolas" w:eastAsiaTheme="minorEastAsia" w:hAnsi="Consolas" w:cs="Consolas"/>
-          <w:lang w:val="en-US"/>
-        </w:rPr>
-      </w:pPr>
-      <w:r>
-        <w:rPr>
-          <w:rFonts w:ascii="Consolas" w:eastAsiaTheme="minorEastAsia" w:hAnsi="Consolas" w:cs="Consolas"/>
-          <w:lang w:val="en-US"/>
-        </w:rPr>
-        <w:tab/>
-      </w:r>
-      <w:r>
-        <w:rPr>
-          <w:rFonts w:ascii="Consolas" w:eastAsiaTheme="minorEastAsia" w:hAnsi="Consolas" w:cs="Consolas"/>
-          <w:lang w:val="en-US"/>
-        </w:rPr>
-        <w:tab/>
-      </w:r>
-      <w:r>
-        <w:rPr>
-          <w:rFonts w:ascii="Consolas" w:eastAsiaTheme="minorEastAsia" w:hAnsi="Consolas" w:cs="Consolas"/>
-          <w:lang w:val="en-US"/>
-        </w:rPr>
-        <w:t xml:space="preserve">return </w:t>
-      </w:r>
-      <w:proofErr w:type="spellStart"/>
-      <w:r>
-        <w:rPr>
-          <w:rFonts w:ascii="Consolas" w:eastAsiaTheme="minorEastAsia" w:hAnsi="Consolas" w:cs="Consolas"/>
-          <w:lang w:val="en-US"/>
-        </w:rPr>
-        <w:t>new_debt</w:t>
-      </w:r>
-      <w:proofErr w:type="spellEnd"/>
-      <w:r>
-        <w:rPr>
-          <w:rFonts w:ascii="Consolas" w:eastAsiaTheme="minorEastAsia" w:hAnsi="Consolas" w:cs="Consolas"/>
-          <w:lang w:val="en-US"/>
-        </w:rPr>
-        <w:t xml:space="preserve">, </w:t>
-      </w:r>
-      <w:r>
-        <w:rPr>
-          <w:rFonts w:ascii="Consolas" w:eastAsiaTheme="minorEastAsia" w:hAnsi="Consolas" w:cs="Consolas"/>
-          <w:lang w:val="en-US"/>
-        </w:rPr>
-        <w:t>s</w:t>
-      </w:r>
-    </w:p>
-    <w:p>
-      <w:pPr>
         <w:rPr>
           <w:rFonts w:ascii="Consolas" w:eastAsiaTheme="minorEastAsia" w:hAnsi="Consolas" w:cs="Consolas"/>
           <w:lang w:val="en-US"/>
@@ -4621,47 +4259,7 @@
           <w:lang w:val="en-US"/>
         </w:rPr>
         <w:tab/>
-      </w:r>
-      <w:proofErr w:type="spellStart"/>
-      <w:r>
-        <w:rPr>
-          <w:rFonts w:ascii="Consolas" w:eastAsiaTheme="minorEastAsia" w:hAnsi="Consolas" w:cs="Consolas"/>
-          <w:lang w:val="en-US"/>
-        </w:rPr>
-        <w:t>stocks_sold</w:t>
-      </w:r>
-      <w:proofErr w:type="spellEnd"/>
-      <w:r>
-        <w:rPr>
-          <w:rFonts w:ascii="Consolas" w:eastAsiaTheme="minorEastAsia" w:hAnsi="Consolas" w:cs="Consolas"/>
-          <w:lang w:val="en-US"/>
-        </w:rPr>
-        <w:t xml:space="preserve"> = </w:t>
-      </w:r>
-      <w:proofErr w:type="gramStart"/>
-      <w:r>
-        <w:rPr>
-          <w:rFonts w:ascii="Consolas" w:eastAsiaTheme="minorEastAsia" w:hAnsi="Consolas" w:cs="Consolas"/>
-          <w:lang w:val="en-US"/>
-        </w:rPr>
-        <w:t>max(</w:t>
-      </w:r>
-      <w:proofErr w:type="spellStart"/>
-      <w:proofErr w:type="gramEnd"/>
-      <w:r>
-        <w:rPr>
-          <w:rFonts w:ascii="Consolas" w:eastAsiaTheme="minorEastAsia" w:hAnsi="Consolas" w:cs="Consolas"/>
-          <w:lang w:val="en-US"/>
-        </w:rPr>
-        <w:t>dst-pv_u</w:t>
-      </w:r>
-      <w:proofErr w:type="spellEnd"/>
-      <w:r>
-        <w:rPr>
-          <w:rFonts w:ascii="Consolas" w:eastAsiaTheme="minorEastAsia" w:hAnsi="Consolas" w:cs="Consolas"/>
-          <w:lang w:val="en-US"/>
-        </w:rPr>
-        <w:t>, 0)</w:t>
+        <w:t>stocks_sold = max(dst-pv_u, 0)</w:t>
       </w:r>
     </w:p>
     <w:p>
@@ -4684,45 +4282,7 @@
           <w:lang w:val="en-US"/>
         </w:rPr>
         <w:tab/>
-      </w:r>
-      <w:proofErr w:type="spellStart"/>
-      <w:r>
-        <w:rPr>
-          <w:rFonts w:ascii="Consolas" w:eastAsiaTheme="minorEastAsia" w:hAnsi="Consolas" w:cs="Consolas"/>
-          <w:lang w:val="en-US"/>
-        </w:rPr>
-        <w:t>debt_repayment</w:t>
-      </w:r>
-      <w:proofErr w:type="spellEnd"/>
-      <w:r>
-        <w:rPr>
-          <w:rFonts w:ascii="Consolas" w:eastAsiaTheme="minorEastAsia" w:hAnsi="Consolas" w:cs="Consolas"/>
-          <w:lang w:val="en-US"/>
-        </w:rPr>
-        <w:t xml:space="preserve"> = </w:t>
-      </w:r>
-      <w:proofErr w:type="gramStart"/>
-      <w:r>
-        <w:rPr>
-          <w:rFonts w:ascii="Consolas" w:eastAsiaTheme="minorEastAsia" w:hAnsi="Consolas" w:cs="Consolas"/>
-          <w:lang w:val="en-US"/>
-        </w:rPr>
-        <w:t>min(</w:t>
-      </w:r>
-      <w:proofErr w:type="gramEnd"/>
-      <w:r>
-        <w:rPr>
-          <w:rFonts w:ascii="Consolas" w:eastAsiaTheme="minorEastAsia" w:hAnsi="Consolas" w:cs="Consolas"/>
-          <w:lang w:val="en-US"/>
-        </w:rPr>
-        <w:t>td, s</w:t>
-      </w:r>
-      <w:r>
-        <w:rPr>
-          <w:rFonts w:ascii="Consolas" w:eastAsiaTheme="minorEastAsia" w:hAnsi="Consolas" w:cs="Consolas"/>
-          <w:lang w:val="en-US"/>
-        </w:rPr>
-        <w:t xml:space="preserve"> +</w:t>
+        <w:t>debt_repayment = min(td, s +</w:t>
       </w:r>
       <w:r>
         <w:rPr>
@@ -4731,28 +4291,12 @@
         </w:rPr>
         <w:t xml:space="preserve"> </w:t>
       </w:r>
-      <w:proofErr w:type="spellStart"/>
-      <w:r>
-        <w:rPr>
-          <w:rFonts w:ascii="Consolas" w:eastAsiaTheme="minorEastAsia" w:hAnsi="Consolas" w:cs="Consolas"/>
-          <w:lang w:val="en-US"/>
-        </w:rPr>
-        <w:t>stocks</w:t>
-      </w:r>
-      <w:r>
-        <w:rPr>
-          <w:rFonts w:ascii="Consolas" w:eastAsiaTheme="minorEastAsia" w:hAnsi="Consolas" w:cs="Consolas"/>
-          <w:lang w:val="en-US"/>
-        </w:rPr>
-        <w:t>_sold</w:t>
-      </w:r>
-      <w:proofErr w:type="spellEnd"/>
-      <w:r>
-        <w:rPr>
-          <w:rFonts w:ascii="Consolas" w:eastAsiaTheme="minorEastAsia" w:hAnsi="Consolas" w:cs="Consolas"/>
-          <w:lang w:val="en-US"/>
-        </w:rPr>
-        <w:t>)</w:t>
+      <w:r>
+        <w:rPr>
+          <w:rFonts w:ascii="Consolas" w:eastAsiaTheme="minorEastAsia" w:hAnsi="Consolas" w:cs="Consolas"/>
+          <w:lang w:val="en-US"/>
+        </w:rPr>
+        <w:t>stocks_sold)</w:t>
       </w:r>
     </w:p>
     <w:p>
@@ -4775,38 +4319,7 @@
           <w:lang w:val="en-US"/>
         </w:rPr>
         <w:tab/>
-      </w:r>
-      <w:proofErr w:type="spellStart"/>
-      <w:r>
-        <w:rPr>
-          <w:rFonts w:ascii="Consolas" w:eastAsiaTheme="minorEastAsia" w:hAnsi="Consolas" w:cs="Consolas"/>
-          <w:lang w:val="en-US"/>
-        </w:rPr>
-        <w:t>leftover_savings</w:t>
-      </w:r>
-      <w:proofErr w:type="spellEnd"/>
-      <w:r>
-        <w:rPr>
-          <w:rFonts w:ascii="Consolas" w:eastAsiaTheme="minorEastAsia" w:hAnsi="Consolas" w:cs="Consolas"/>
-          <w:lang w:val="en-US"/>
-        </w:rPr>
-        <w:t xml:space="preserve"> = </w:t>
-      </w:r>
-      <w:proofErr w:type="gramStart"/>
-      <w:r>
-        <w:rPr>
-          <w:rFonts w:ascii="Consolas" w:eastAsiaTheme="minorEastAsia" w:hAnsi="Consolas" w:cs="Consolas"/>
-          <w:lang w:val="en-US"/>
-        </w:rPr>
-        <w:t>max(</w:t>
-      </w:r>
-      <w:proofErr w:type="gramEnd"/>
-      <w:r>
-        <w:rPr>
-          <w:rFonts w:ascii="Consolas" w:eastAsiaTheme="minorEastAsia" w:hAnsi="Consolas" w:cs="Consolas"/>
-          <w:lang w:val="en-US"/>
-        </w:rPr>
-        <w:t>s</w:t>
+        <w:t>leftover_savings = max(s - debt_repayment-</w:t>
       </w:r>
       <w:r>
         <w:rPr>
@@ -4820,76 +4333,17 @@
           <w:rFonts w:ascii="Consolas" w:eastAsiaTheme="minorEastAsia" w:hAnsi="Consolas" w:cs="Consolas"/>
           <w:lang w:val="en-US"/>
         </w:rPr>
-        <w:t>-</w:t>
-      </w:r>
-      <w:r>
-        <w:rPr>
-          <w:rFonts w:ascii="Consolas" w:eastAsiaTheme="minorEastAsia" w:hAnsi="Consolas" w:cs="Consolas"/>
-          <w:lang w:val="en-US"/>
-        </w:rPr>
-        <w:t xml:space="preserve"> </w:t>
-      </w:r>
-      <w:proofErr w:type="spellStart"/>
-      <w:r>
-        <w:rPr>
-          <w:rFonts w:ascii="Consolas" w:eastAsiaTheme="minorEastAsia" w:hAnsi="Consolas" w:cs="Consolas"/>
-          <w:lang w:val="en-US"/>
-        </w:rPr>
-        <w:t>debt_repayment</w:t>
-      </w:r>
-      <w:proofErr w:type="spellEnd"/>
-      <w:r>
-        <w:rPr>
-          <w:rFonts w:ascii="Consolas" w:eastAsiaTheme="minorEastAsia" w:hAnsi="Consolas" w:cs="Consolas"/>
-          <w:lang w:val="en-US"/>
-        </w:rPr>
-        <w:t>-</w:t>
-      </w:r>
-      <w:r>
-        <w:rPr>
-          <w:rFonts w:ascii="Consolas" w:eastAsiaTheme="minorEastAsia" w:hAnsi="Consolas" w:cs="Consolas"/>
-          <w:lang w:val="en-US"/>
-        </w:rPr>
-        <w:t xml:space="preserve"> </w:t>
-      </w:r>
-      <w:proofErr w:type="spellStart"/>
-      <w:r>
-        <w:rPr>
-          <w:rFonts w:ascii="Consolas" w:eastAsiaTheme="minorEastAsia" w:hAnsi="Consolas" w:cs="Consolas"/>
-          <w:lang w:val="en-US"/>
-        </w:rPr>
-        <w:t>stocks_sold</w:t>
-      </w:r>
-      <w:proofErr w:type="spellEnd"/>
-      <w:r>
-        <w:rPr>
-          <w:rFonts w:ascii="Consolas" w:eastAsiaTheme="minorEastAsia" w:hAnsi="Consolas" w:cs="Consolas"/>
-          <w:lang w:val="en-US"/>
-        </w:rPr>
-        <w:t>, 0</w:t>
-      </w:r>
-      <w:r>
-        <w:rPr>
-          <w:rFonts w:ascii="Consolas" w:eastAsiaTheme="minorEastAsia" w:hAnsi="Consolas" w:cs="Consolas"/>
-          <w:lang w:val="en-US"/>
-        </w:rPr>
-        <w:t>)</w:t>
-      </w:r>
-    </w:p>
-    <w:p>
-      <w:pPr>
-        <w:rPr>
-          <w:rFonts w:ascii="Consolas" w:eastAsiaTheme="minorEastAsia" w:hAnsi="Consolas" w:cs="Consolas"/>
-          <w:lang w:val="en-US"/>
-        </w:rPr>
-      </w:pPr>
-      <w:r>
-        <w:rPr>
-          <w:rFonts w:ascii="Consolas" w:eastAsiaTheme="minorEastAsia" w:hAnsi="Consolas" w:cs="Consolas"/>
-          <w:lang w:val="en-US"/>
-        </w:rPr>
-        <w:tab/>
-      </w:r>
+        <w:t>stocks_sold, 0)</w:t>
+      </w:r>
+    </w:p>
+    <w:p>
+      <w:pPr>
+        <w:ind w:firstLine="1304"/>
+        <w:rPr>
+          <w:rFonts w:ascii="Consolas" w:eastAsiaTheme="minorEastAsia" w:hAnsi="Consolas" w:cs="Consolas"/>
+          <w:lang w:val="en-US"/>
+        </w:rPr>
+      </w:pPr>
       <w:r>
         <w:rPr>
           <w:rFonts w:ascii="Consolas" w:eastAsiaTheme="minorEastAsia" w:hAnsi="Consolas" w:cs="Consolas"/>
@@ -4903,33 +4357,244 @@
           <w:rFonts w:ascii="Consolas" w:eastAsiaTheme="minorEastAsia" w:hAnsi="Consolas" w:cs="Consolas"/>
           <w:lang w:val="en-US"/>
         </w:rPr>
-        <w:t>-</w:t>
-      </w:r>
-      <w:proofErr w:type="spellStart"/>
-      <w:r>
-        <w:rPr>
-          <w:rFonts w:ascii="Consolas" w:eastAsiaTheme="minorEastAsia" w:hAnsi="Consolas" w:cs="Consolas"/>
-          <w:lang w:val="en-US"/>
-        </w:rPr>
-        <w:t>debt_repayment</w:t>
-      </w:r>
-      <w:proofErr w:type="spellEnd"/>
-      <w:r>
-        <w:rPr>
-          <w:rFonts w:ascii="Consolas" w:eastAsiaTheme="minorEastAsia" w:hAnsi="Consolas" w:cs="Consolas"/>
-          <w:lang w:val="en-US"/>
-        </w:rPr>
-        <w:t xml:space="preserve">, </w:t>
-      </w:r>
-      <w:proofErr w:type="spellStart"/>
-      <w:r>
-        <w:rPr>
-          <w:rFonts w:ascii="Consolas" w:eastAsiaTheme="minorEastAsia" w:hAnsi="Consolas" w:cs="Consolas"/>
-          <w:lang w:val="en-US"/>
-        </w:rPr>
-        <w:t>leftover_savings</w:t>
-      </w:r>
-      <w:proofErr w:type="spellEnd"/>
+        <w:t xml:space="preserve">0, </w:t>
+      </w:r>
+      <w:r>
+        <w:rPr>
+          <w:rFonts w:ascii="Consolas" w:eastAsiaTheme="minorEastAsia" w:hAnsi="Consolas" w:cs="Consolas"/>
+          <w:lang w:val="en-US"/>
+        </w:rPr>
+        <w:t>-debt_repayment, leftover_savings</w:t>
+      </w:r>
+    </w:p>
+    <w:p>
+      <w:pPr>
+        <w:ind w:firstLine="1304"/>
+        <w:rPr>
+          <w:rFonts w:ascii="Consolas" w:eastAsiaTheme="minorEastAsia" w:hAnsi="Consolas" w:cs="Consolas"/>
+          <w:lang w:val="en-US"/>
+        </w:rPr>
+      </w:pPr>
+    </w:p>
+    <w:p>
+      <w:pPr>
+        <w:ind w:firstLine="1304"/>
+        <w:rPr>
+          <w:rFonts w:ascii="Consolas" w:eastAsiaTheme="minorEastAsia" w:hAnsi="Consolas" w:cs="Consolas"/>
+          <w:lang w:val="en-US"/>
+        </w:rPr>
+      </w:pPr>
+      <w:r>
+        <w:rPr>
+          <w:rFonts w:ascii="Consolas" w:eastAsiaTheme="minorEastAsia" w:hAnsi="Consolas" w:cs="Consolas"/>
+          <w:lang w:val="en-US"/>
+        </w:rPr>
+        <w:t>if phase == 3:</w:t>
+      </w:r>
+    </w:p>
+    <w:p>
+      <w:pPr>
+        <w:ind w:firstLine="1304"/>
+        <w:rPr>
+          <w:rFonts w:ascii="Consolas" w:eastAsiaTheme="minorEastAsia" w:hAnsi="Consolas" w:cs="Consolas"/>
+          <w:lang w:val="en-US"/>
+        </w:rPr>
+      </w:pPr>
+      <w:r>
+        <w:rPr>
+          <w:rFonts w:ascii="Consolas" w:eastAsiaTheme="minorEastAsia" w:hAnsi="Consolas" w:cs="Consolas"/>
+          <w:lang w:val="en-US"/>
+        </w:rPr>
+        <w:tab/>
+        <w:t>return 0, s</w:t>
+      </w:r>
+      <w:r>
+        <w:rPr>
+          <w:rFonts w:ascii="Consolas" w:eastAsiaTheme="minorEastAsia" w:hAnsi="Consolas" w:cs="Consolas"/>
+          <w:lang w:val="en-US"/>
+        </w:rPr>
+        <w:t>, 0</w:t>
+      </w:r>
+    </w:p>
+    <w:p>
+      <w:pPr>
+        <w:ind w:firstLine="1304"/>
+        <w:rPr>
+          <w:rFonts w:ascii="Consolas" w:eastAsiaTheme="minorEastAsia" w:hAnsi="Consolas" w:cs="Consolas"/>
+          <w:lang w:val="en-US"/>
+        </w:rPr>
+      </w:pPr>
+    </w:p>
+    <w:p>
+      <w:pPr>
+        <w:ind w:firstLine="1304"/>
+        <w:rPr>
+          <w:rFonts w:ascii="Consolas" w:eastAsiaTheme="minorEastAsia" w:hAnsi="Consolas" w:cs="Consolas"/>
+          <w:lang w:val="en-US"/>
+        </w:rPr>
+      </w:pPr>
+      <w:r>
+        <w:rPr>
+          <w:rFonts w:ascii="Consolas" w:eastAsiaTheme="minorEastAsia" w:hAnsi="Consolas" w:cs="Consolas"/>
+          <w:lang w:val="en-US"/>
+        </w:rPr>
+        <w:t>if phase == 4:</w:t>
+      </w:r>
+    </w:p>
+    <w:p>
+      <w:pPr>
+        <w:rPr>
+          <w:rFonts w:ascii="Consolas" w:eastAsiaTheme="minorEastAsia" w:hAnsi="Consolas" w:cs="Consolas"/>
+          <w:lang w:val="en-US"/>
+        </w:rPr>
+      </w:pPr>
+      <w:r>
+        <w:rPr>
+          <w:rFonts w:ascii="Consolas" w:eastAsiaTheme="minorEastAsia" w:hAnsi="Consolas" w:cs="Consolas"/>
+          <w:lang w:val="en-US"/>
+        </w:rPr>
+        <w:tab/>
+      </w:r>
+      <w:r>
+        <w:rPr>
+          <w:rFonts w:ascii="Consolas" w:eastAsiaTheme="minorEastAsia" w:hAnsi="Consolas" w:cs="Consolas"/>
+          <w:lang w:val="en-US"/>
+        </w:rPr>
+        <w:tab/>
+      </w:r>
+      <w:r>
+        <w:rPr>
+          <w:rFonts w:ascii="Consolas" w:eastAsiaTheme="minorEastAsia" w:hAnsi="Consolas" w:cs="Consolas"/>
+          <w:lang w:val="en-US"/>
+        </w:rPr>
+        <w:t>desired_cash = (1-pi_rf)*(tv_u+s)</w:t>
+      </w:r>
+    </w:p>
+    <w:p>
+      <w:pPr>
+        <w:ind w:firstLine="1304"/>
+        <w:rPr>
+          <w:rFonts w:ascii="Consolas" w:eastAsiaTheme="minorEastAsia" w:hAnsi="Consolas" w:cs="Consolas"/>
+          <w:lang w:val="en-US"/>
+        </w:rPr>
+      </w:pPr>
+      <w:r>
+        <w:rPr>
+          <w:rFonts w:ascii="Consolas" w:eastAsiaTheme="minorEastAsia" w:hAnsi="Consolas" w:cs="Consolas"/>
+          <w:lang w:val="en-US"/>
+        </w:rPr>
+        <w:t xml:space="preserve">        </w:t>
+      </w:r>
+      <w:r>
+        <w:rPr>
+          <w:rFonts w:ascii="Consolas" w:eastAsiaTheme="minorEastAsia" w:hAnsi="Consolas" w:cs="Consolas"/>
+          <w:lang w:val="en-US"/>
+        </w:rPr>
+        <w:tab/>
+      </w:r>
+      <w:r>
+        <w:rPr>
+          <w:rFonts w:ascii="Consolas" w:eastAsiaTheme="minorEastAsia" w:hAnsi="Consolas" w:cs="Consolas"/>
+          <w:lang w:val="en-US"/>
+        </w:rPr>
+        <w:t>desired_savings = (pi_rf)*(tv_u+s)</w:t>
+      </w:r>
+    </w:p>
+    <w:p>
+      <w:pPr>
+        <w:rPr>
+          <w:rFonts w:ascii="Consolas" w:eastAsiaTheme="minorEastAsia" w:hAnsi="Consolas" w:cs="Consolas"/>
+          <w:lang w:val="en-US"/>
+        </w:rPr>
+      </w:pPr>
+      <w:r>
+        <w:rPr>
+          <w:rFonts w:ascii="Consolas" w:eastAsiaTheme="minorEastAsia" w:hAnsi="Consolas" w:cs="Consolas"/>
+          <w:lang w:val="en-US"/>
+        </w:rPr>
+        <w:t xml:space="preserve">        </w:t>
+      </w:r>
+      <w:r>
+        <w:rPr>
+          <w:rFonts w:ascii="Consolas" w:eastAsiaTheme="minorEastAsia" w:hAnsi="Consolas" w:cs="Consolas"/>
+          <w:lang w:val="en-US"/>
+        </w:rPr>
+        <w:tab/>
+      </w:r>
+      <w:r>
+        <w:rPr>
+          <w:rFonts w:ascii="Consolas" w:eastAsiaTheme="minorEastAsia" w:hAnsi="Consolas" w:cs="Consolas"/>
+          <w:lang w:val="en-US"/>
+        </w:rPr>
+        <w:tab/>
+      </w:r>
+      <w:r>
+        <w:rPr>
+          <w:rFonts w:ascii="Consolas" w:eastAsiaTheme="minorEastAsia" w:hAnsi="Consolas" w:cs="Consolas"/>
+          <w:lang w:val="en-US"/>
+        </w:rPr>
+        <w:t>change_in_stock = desired_savings - pv_u</w:t>
+      </w:r>
+    </w:p>
+    <w:p>
+      <w:pPr>
+        <w:rPr>
+          <w:rFonts w:ascii="Consolas" w:eastAsiaTheme="minorEastAsia" w:hAnsi="Consolas" w:cs="Consolas"/>
+          <w:lang w:val="en-US"/>
+        </w:rPr>
+      </w:pPr>
+      <w:r>
+        <w:rPr>
+          <w:rFonts w:ascii="Consolas" w:eastAsiaTheme="minorEastAsia" w:hAnsi="Consolas" w:cs="Consolas"/>
+          <w:lang w:val="en-US"/>
+        </w:rPr>
+        <w:tab/>
+      </w:r>
+      <w:r>
+        <w:rPr>
+          <w:rFonts w:ascii="Consolas" w:eastAsiaTheme="minorEastAsia" w:hAnsi="Consolas" w:cs="Consolas"/>
+          <w:lang w:val="en-US"/>
+        </w:rPr>
+        <w:tab/>
+        <w:t>return desired_cash, change_in_stock</w:t>
+      </w:r>
+      <w:r>
+        <w:rPr>
+          <w:rFonts w:ascii="Consolas" w:eastAsiaTheme="minorEastAsia" w:hAnsi="Consolas" w:cs="Consolas"/>
+          <w:lang w:val="en-US"/>
+        </w:rPr>
+        <w:t>, 0</w:t>
+      </w:r>
+    </w:p>
+    <w:p>
+      <w:pPr>
+        <w:rPr>
+          <w:rFonts w:ascii="Consolas" w:eastAsiaTheme="minorEastAsia" w:hAnsi="Consolas" w:cs="Consolas"/>
+          <w:lang w:val="en-US"/>
+        </w:rPr>
+      </w:pPr>
+    </w:p>
+    <w:p>
+      <w:pPr>
+        <w:rPr>
+          <w:rFonts w:ascii="Consolas" w:eastAsiaTheme="minorEastAsia" w:hAnsi="Consolas" w:cs="Consolas"/>
+          <w:lang w:val="en-US"/>
+        </w:rPr>
+      </w:pPr>
+      <w:r>
+        <w:rPr>
+          <w:rFonts w:ascii="Consolas" w:eastAsiaTheme="minorEastAsia" w:hAnsi="Consolas" w:cs="Consolas"/>
+          <w:lang w:val="en-US"/>
+        </w:rPr>
+        <w:tab/>
+      </w:r>
+      <w:r>
+        <w:rPr>
+          <w:rFonts w:ascii="Consolas" w:eastAsiaTheme="minorEastAsia" w:hAnsi="Consolas" w:cs="Consolas"/>
+          <w:lang w:val="en-US"/>
+        </w:rPr>
+        <w:tab/>
+      </w:r>
     </w:p>
     <w:p>
       <w:pPr>
@@ -4938,125 +4603,37 @@
           <w:lang w:val="en-US"/>
         </w:rPr>
       </w:pPr>
-      <w:r>
-        <w:rPr>
-          <w:rFonts w:eastAsiaTheme="minorEastAsia"/>
-          <w:lang w:val="en-US"/>
-        </w:rPr>
-        <w:tab/>
-      </w:r>
-    </w:p>
-    <w:p>
-      <w:pPr>
-        <w:rPr>
-          <w:rFonts w:ascii="Consolas" w:eastAsiaTheme="minorEastAsia" w:hAnsi="Consolas" w:cs="Consolas"/>
-          <w:lang w:val="en-US"/>
-        </w:rPr>
-      </w:pPr>
-    </w:p>
-    <w:p>
-      <w:pPr>
-        <w:rPr>
-          <w:rFonts w:ascii="Consolas" w:eastAsiaTheme="minorEastAsia" w:hAnsi="Consolas" w:cs="Consolas"/>
-          <w:lang w:val="en-US"/>
-        </w:rPr>
-      </w:pPr>
-    </w:p>
-    <w:p>
-      <w:pPr>
-        <w:rPr>
-          <w:rFonts w:ascii="Consolas" w:eastAsiaTheme="minorEastAsia" w:hAnsi="Consolas" w:cs="Consolas"/>
-          <w:lang w:val="en-US"/>
-        </w:rPr>
-      </w:pPr>
-    </w:p>
-    <w:p>
-      <w:pPr>
-        <w:rPr>
-          <w:rFonts w:ascii="Consolas" w:eastAsiaTheme="minorEastAsia" w:hAnsi="Consolas" w:cs="Consolas"/>
-          <w:lang w:val="en-US"/>
-        </w:rPr>
-      </w:pPr>
-    </w:p>
-    <w:p>
-      <w:pPr>
-        <w:rPr>
-          <w:rFonts w:ascii="Consolas" w:eastAsiaTheme="minorEastAsia" w:hAnsi="Consolas" w:cs="Consolas"/>
-          <w:lang w:val="en-US"/>
-        </w:rPr>
-      </w:pPr>
-    </w:p>
-    <w:p>
-      <w:pPr>
-        <w:rPr>
-          <w:rFonts w:ascii="Consolas" w:eastAsiaTheme="minorEastAsia" w:hAnsi="Consolas" w:cs="Consolas"/>
-          <w:lang w:val="en-US"/>
-        </w:rPr>
-      </w:pPr>
-    </w:p>
-    <w:p>
-      <w:pPr>
-        <w:rPr>
-          <w:rFonts w:ascii="Consolas" w:eastAsiaTheme="minorEastAsia" w:hAnsi="Consolas" w:cs="Consolas"/>
-          <w:lang w:val="en-US"/>
-        </w:rPr>
-      </w:pPr>
-    </w:p>
-    <w:p>
-      <w:pPr>
-        <w:rPr>
-          <w:rFonts w:ascii="Consolas" w:eastAsiaTheme="minorEastAsia" w:hAnsi="Consolas" w:cs="Consolas"/>
-          <w:lang w:val="en-US"/>
-        </w:rPr>
-      </w:pPr>
-    </w:p>
-    <w:p>
-      <w:pPr>
-        <w:rPr>
-          <w:rFonts w:ascii="Consolas" w:eastAsiaTheme="minorEastAsia" w:hAnsi="Consolas" w:cs="Consolas"/>
-          <w:lang w:val="en-US"/>
-        </w:rPr>
-      </w:pPr>
-    </w:p>
-    <w:p>
-      <w:pPr>
-        <w:rPr>
-          <w:rFonts w:ascii="Consolas" w:eastAsiaTheme="minorEastAsia" w:hAnsi="Consolas" w:cs="Consolas"/>
-          <w:lang w:val="en-US"/>
-        </w:rPr>
-      </w:pPr>
-    </w:p>
-    <w:p>
-      <w:pPr>
-        <w:rPr>
-          <w:rFonts w:ascii="Consolas" w:eastAsiaTheme="minorEastAsia" w:hAnsi="Consolas" w:cs="Consolas"/>
-          <w:lang w:val="en-US"/>
-        </w:rPr>
-      </w:pPr>
-      <w:r>
-        <w:rPr>
-          <w:rFonts w:ascii="Consolas" w:eastAsiaTheme="minorEastAsia" w:hAnsi="Consolas" w:cs="Consolas"/>
-          <w:lang w:val="en-US"/>
-        </w:rPr>
-        <w:t xml:space="preserve">function </w:t>
-      </w:r>
-      <w:proofErr w:type="spellStart"/>
-      <w:r>
-        <w:rPr>
-          <w:rFonts w:ascii="Consolas" w:eastAsiaTheme="minorEastAsia" w:hAnsi="Consolas" w:cs="Consolas"/>
-          <w:lang w:val="en-US"/>
-        </w:rPr>
-        <w:t>update_</w:t>
-      </w:r>
-      <w:proofErr w:type="gramStart"/>
-      <w:r>
-        <w:rPr>
-          <w:rFonts w:ascii="Consolas" w:eastAsiaTheme="minorEastAsia" w:hAnsi="Consolas" w:cs="Consolas"/>
-          <w:lang w:val="en-US"/>
-        </w:rPr>
-        <w:t>cash</w:t>
-      </w:r>
-      <w:proofErr w:type="spellEnd"/>
+    </w:p>
+    <w:p>
+      <w:pPr>
+        <w:rPr>
+          <w:rFonts w:ascii="Consolas" w:eastAsiaTheme="minorEastAsia" w:hAnsi="Consolas" w:cs="Consolas"/>
+          <w:lang w:val="en-US"/>
+        </w:rPr>
+      </w:pPr>
+    </w:p>
+    <w:p>
+      <w:pPr>
+        <w:rPr>
+          <w:rFonts w:ascii="Consolas" w:eastAsiaTheme="minorEastAsia" w:hAnsi="Consolas" w:cs="Consolas"/>
+          <w:lang w:val="en-US"/>
+        </w:rPr>
+      </w:pPr>
+    </w:p>
+    <w:p>
+      <w:pPr>
+        <w:rPr>
+          <w:rFonts w:ascii="Consolas" w:eastAsiaTheme="minorEastAsia" w:hAnsi="Consolas" w:cs="Consolas"/>
+          <w:lang w:val="en-US"/>
+        </w:rPr>
+      </w:pPr>
+      <w:r>
+        <w:rPr>
+          <w:rFonts w:ascii="Consolas" w:eastAsiaTheme="minorEastAsia" w:hAnsi="Consolas" w:cs="Consolas"/>
+          <w:lang w:val="en-US"/>
+        </w:rPr>
+        <w:t>function phase_check</w:t>
+      </w:r>
       <w:r>
         <w:rPr>
           <w:rFonts w:ascii="Consolas" w:eastAsiaTheme="minorEastAsia" w:hAnsi="Consolas" w:cs="Consolas"/>
@@ -5064,764 +4641,13 @@
         </w:rPr>
         <w:t>(</w:t>
       </w:r>
-      <w:proofErr w:type="gramEnd"/>
-      <w:r>
-        <w:rPr>
-          <w:rFonts w:ascii="Consolas" w:eastAsiaTheme="minorEastAsia" w:hAnsi="Consolas" w:cs="Consolas"/>
-          <w:lang w:val="en-US"/>
-        </w:rPr>
-        <w:t xml:space="preserve">phase, </w:t>
-      </w:r>
-      <w:proofErr w:type="spellStart"/>
-      <w:r>
-        <w:rPr>
-          <w:rFonts w:ascii="Consolas" w:eastAsiaTheme="minorEastAsia" w:hAnsi="Consolas" w:cs="Consolas"/>
-          <w:lang w:val="en-US"/>
-        </w:rPr>
-        <w:t>pv_u</w:t>
-      </w:r>
-      <w:proofErr w:type="spellEnd"/>
-      <w:r>
-        <w:rPr>
-          <w:rFonts w:ascii="Consolas" w:eastAsiaTheme="minorEastAsia" w:hAnsi="Consolas" w:cs="Consolas"/>
-          <w:lang w:val="en-US"/>
-        </w:rPr>
-        <w:t xml:space="preserve">, </w:t>
-      </w:r>
-      <w:proofErr w:type="spellStart"/>
-      <w:r>
-        <w:rPr>
-          <w:rFonts w:ascii="Consolas" w:eastAsiaTheme="minorEastAsia" w:hAnsi="Consolas" w:cs="Consolas"/>
-          <w:lang w:val="en-US"/>
-        </w:rPr>
-        <w:t>tv_u</w:t>
-      </w:r>
-      <w:proofErr w:type="spellEnd"/>
-      <w:r>
-        <w:rPr>
-          <w:rFonts w:ascii="Consolas" w:eastAsiaTheme="minorEastAsia" w:hAnsi="Consolas" w:cs="Consolas"/>
-          <w:lang w:val="en-US"/>
-        </w:rPr>
-        <w:t>, s,</w:t>
-      </w:r>
-      <w:r>
-        <w:rPr>
-          <w:rFonts w:ascii="Consolas" w:eastAsiaTheme="minorEastAsia" w:hAnsi="Consolas" w:cs="Consolas"/>
-          <w:lang w:val="en-US"/>
-        </w:rPr>
-        <w:t xml:space="preserve"> cash</w:t>
-      </w:r>
-      <w:r>
-        <w:rPr>
-          <w:rFonts w:ascii="Consolas" w:eastAsiaTheme="minorEastAsia" w:hAnsi="Consolas" w:cs="Consolas"/>
-          <w:lang w:val="en-US"/>
-        </w:rPr>
-        <w:t xml:space="preserve">, </w:t>
-      </w:r>
-      <w:proofErr w:type="spellStart"/>
-      <w:r>
-        <w:rPr>
-          <w:rFonts w:ascii="Consolas" w:eastAsiaTheme="minorEastAsia" w:hAnsi="Consolas" w:cs="Consolas"/>
-          <w:lang w:val="en-US"/>
-        </w:rPr>
-        <w:t>pi</w:t>
-      </w:r>
-      <w:r>
-        <w:rPr>
-          <w:rFonts w:ascii="Consolas" w:eastAsiaTheme="minorEastAsia" w:hAnsi="Consolas" w:cs="Consolas"/>
-          <w:lang w:val="en-US"/>
-        </w:rPr>
-        <w:t>_rf</w:t>
-      </w:r>
-      <w:proofErr w:type="spellEnd"/>
-      <w:r>
-        <w:rPr>
-          <w:rFonts w:ascii="Consolas" w:eastAsiaTheme="minorEastAsia" w:hAnsi="Consolas" w:cs="Consolas"/>
-          <w:lang w:val="en-US"/>
-        </w:rPr>
-        <w:t xml:space="preserve">, </w:t>
-      </w:r>
-      <w:proofErr w:type="spellStart"/>
-      <w:r>
-        <w:rPr>
-          <w:rFonts w:ascii="Consolas" w:eastAsiaTheme="minorEastAsia" w:hAnsi="Consolas" w:cs="Consolas"/>
-          <w:lang w:val="en-US"/>
-        </w:rPr>
-        <w:t>pi_hat</w:t>
-      </w:r>
-      <w:proofErr w:type="spellEnd"/>
-      <w:r>
-        <w:rPr>
-          <w:rFonts w:ascii="Consolas" w:eastAsiaTheme="minorEastAsia" w:hAnsi="Consolas" w:cs="Consolas"/>
-          <w:lang w:val="en-US"/>
-        </w:rPr>
-        <w:t>):</w:t>
-      </w:r>
-    </w:p>
-    <w:p>
-      <w:pPr>
-        <w:rPr>
-          <w:rFonts w:ascii="Consolas" w:eastAsiaTheme="minorEastAsia" w:hAnsi="Consolas" w:cs="Consolas"/>
-          <w:lang w:val="en-US"/>
-        </w:rPr>
-      </w:pPr>
-      <w:r>
-        <w:rPr>
-          <w:rFonts w:ascii="Consolas" w:eastAsiaTheme="minorEastAsia" w:hAnsi="Consolas" w:cs="Consolas"/>
-          <w:lang w:val="en-US"/>
-        </w:rPr>
-        <w:tab/>
-      </w:r>
-    </w:p>
-    <w:p>
-      <w:pPr>
-        <w:ind w:left="1304"/>
-        <w:rPr>
-          <w:rFonts w:ascii="Consolas" w:eastAsiaTheme="minorEastAsia" w:hAnsi="Consolas" w:cs="Consolas"/>
-          <w:lang w:val="en-US"/>
-        </w:rPr>
-      </w:pPr>
-      <w:r>
-        <w:rPr>
-          <w:rFonts w:ascii="Consolas" w:eastAsiaTheme="minorEastAsia" w:hAnsi="Consolas" w:cs="Consolas"/>
-          <w:lang w:val="en-US"/>
-        </w:rPr>
-        <w:t xml:space="preserve"># determine new </w:t>
-      </w:r>
-      <w:r>
-        <w:rPr>
-          <w:rFonts w:ascii="Consolas" w:eastAsiaTheme="minorEastAsia" w:hAnsi="Consolas" w:cs="Consolas"/>
-          <w:lang w:val="en-US"/>
-        </w:rPr>
-        <w:t>cash</w:t>
-      </w:r>
-      <w:r>
-        <w:rPr>
-          <w:rFonts w:ascii="Consolas" w:eastAsiaTheme="minorEastAsia" w:hAnsi="Consolas" w:cs="Consolas"/>
-          <w:lang w:val="en-US"/>
-        </w:rPr>
-        <w:t xml:space="preserve"> dependent on phase</w:t>
-      </w:r>
-    </w:p>
-    <w:p>
-      <w:pPr>
-        <w:rPr>
-          <w:rFonts w:ascii="Consolas" w:eastAsiaTheme="minorEastAsia" w:hAnsi="Consolas" w:cs="Consolas"/>
-          <w:lang w:val="en-US"/>
-        </w:rPr>
-      </w:pPr>
-      <w:r>
-        <w:rPr>
-          <w:rFonts w:ascii="Consolas" w:eastAsiaTheme="minorEastAsia" w:hAnsi="Consolas" w:cs="Consolas"/>
-          <w:lang w:val="en-US"/>
-        </w:rPr>
-        <w:tab/>
-        <w:t xml:space="preserve"># </w:t>
-      </w:r>
-      <w:proofErr w:type="spellStart"/>
-      <w:r>
-        <w:rPr>
-          <w:rFonts w:ascii="Consolas" w:eastAsiaTheme="minorEastAsia" w:hAnsi="Consolas" w:cs="Consolas"/>
-          <w:lang w:val="en-US"/>
-        </w:rPr>
-        <w:t>dont</w:t>
-      </w:r>
-      <w:proofErr w:type="spellEnd"/>
-      <w:r>
-        <w:rPr>
-          <w:rFonts w:ascii="Consolas" w:eastAsiaTheme="minorEastAsia" w:hAnsi="Consolas" w:cs="Consolas"/>
-          <w:lang w:val="en-US"/>
-        </w:rPr>
-        <w:t xml:space="preserve"> </w:t>
-      </w:r>
-      <w:proofErr w:type="spellStart"/>
-      <w:r>
-        <w:rPr>
-          <w:rFonts w:ascii="Consolas" w:eastAsiaTheme="minorEastAsia" w:hAnsi="Consolas" w:cs="Consolas"/>
-          <w:lang w:val="en-US"/>
-        </w:rPr>
-        <w:t>aquire</w:t>
-      </w:r>
-      <w:proofErr w:type="spellEnd"/>
-      <w:r>
-        <w:rPr>
-          <w:rFonts w:ascii="Consolas" w:eastAsiaTheme="minorEastAsia" w:hAnsi="Consolas" w:cs="Consolas"/>
-          <w:lang w:val="en-US"/>
-        </w:rPr>
-        <w:t xml:space="preserve"> </w:t>
-      </w:r>
-      <w:r>
-        <w:rPr>
-          <w:rFonts w:ascii="Consolas" w:eastAsiaTheme="minorEastAsia" w:hAnsi="Consolas" w:cs="Consolas"/>
-          <w:lang w:val="en-US"/>
-        </w:rPr>
-        <w:t xml:space="preserve">cash in phase </w:t>
-      </w:r>
-      <w:r>
-        <w:rPr>
-          <w:rFonts w:ascii="Consolas" w:eastAsiaTheme="minorEastAsia" w:hAnsi="Consolas" w:cs="Consolas"/>
-          <w:lang w:val="en-US"/>
-        </w:rPr>
-        <w:t>1-3</w:t>
-      </w:r>
-    </w:p>
-    <w:p>
-      <w:pPr>
-        <w:rPr>
-          <w:rFonts w:ascii="Consolas" w:eastAsiaTheme="minorEastAsia" w:hAnsi="Consolas" w:cs="Consolas"/>
-          <w:lang w:val="en-US"/>
-        </w:rPr>
-      </w:pPr>
-      <w:r>
-        <w:rPr>
-          <w:rFonts w:ascii="Consolas" w:eastAsiaTheme="minorEastAsia" w:hAnsi="Consolas" w:cs="Consolas"/>
-          <w:lang w:val="en-US"/>
-        </w:rPr>
-        <w:tab/>
-        <w:t xml:space="preserve">if phase </w:t>
-      </w:r>
-      <w:r>
-        <w:rPr>
-          <w:rFonts w:ascii="Consolas" w:eastAsiaTheme="minorEastAsia" w:hAnsi="Consolas" w:cs="Consolas"/>
-          <w:lang w:val="en-US"/>
-        </w:rPr>
-        <w:t>&lt;= 3</w:t>
-      </w:r>
-      <w:r>
-        <w:rPr>
-          <w:rFonts w:ascii="Consolas" w:eastAsiaTheme="minorEastAsia" w:hAnsi="Consolas" w:cs="Consolas"/>
-          <w:lang w:val="en-US"/>
-        </w:rPr>
-        <w:t>:</w:t>
-      </w:r>
-    </w:p>
-    <w:p>
-      <w:pPr>
-        <w:rPr>
-          <w:rFonts w:ascii="Consolas" w:eastAsiaTheme="minorEastAsia" w:hAnsi="Consolas" w:cs="Consolas"/>
-          <w:lang w:val="en-US"/>
-        </w:rPr>
-      </w:pPr>
-      <w:r>
-        <w:rPr>
-          <w:rFonts w:ascii="Consolas" w:eastAsiaTheme="minorEastAsia" w:hAnsi="Consolas" w:cs="Consolas"/>
-          <w:lang w:val="en-US"/>
-        </w:rPr>
-        <w:tab/>
-      </w:r>
-      <w:r>
-        <w:rPr>
-          <w:rFonts w:ascii="Consolas" w:eastAsiaTheme="minorEastAsia" w:hAnsi="Consolas" w:cs="Consolas"/>
-          <w:lang w:val="en-US"/>
-        </w:rPr>
-        <w:tab/>
-        <w:t>return 0</w:t>
-      </w:r>
-      <w:r>
-        <w:rPr>
-          <w:rFonts w:ascii="Consolas" w:eastAsiaTheme="minorEastAsia" w:hAnsi="Consolas" w:cs="Consolas"/>
-          <w:lang w:val="en-US"/>
-        </w:rPr>
-        <w:t>, s</w:t>
-      </w:r>
-      <w:r>
-        <w:rPr>
-          <w:rFonts w:ascii="Consolas" w:eastAsiaTheme="minorEastAsia" w:hAnsi="Consolas" w:cs="Consolas"/>
-          <w:lang w:val="en-US"/>
-        </w:rPr>
-        <w:t xml:space="preserve"> </w:t>
-      </w:r>
-    </w:p>
-    <w:p>
-      <w:pPr>
-        <w:rPr>
-          <w:rFonts w:ascii="Consolas" w:eastAsiaTheme="minorEastAsia" w:hAnsi="Consolas" w:cs="Consolas"/>
-          <w:lang w:val="en-US"/>
-        </w:rPr>
-      </w:pPr>
-    </w:p>
-    <w:p>
-      <w:pPr>
-        <w:rPr>
-          <w:rFonts w:ascii="Consolas" w:eastAsiaTheme="minorEastAsia" w:hAnsi="Consolas" w:cs="Consolas"/>
-          <w:lang w:val="en-US"/>
-        </w:rPr>
-      </w:pPr>
-      <w:r>
-        <w:rPr>
-          <w:rFonts w:ascii="Consolas" w:eastAsiaTheme="minorEastAsia" w:hAnsi="Consolas" w:cs="Consolas"/>
-          <w:lang w:val="en-US"/>
-        </w:rPr>
-        <w:tab/>
-        <w:t xml:space="preserve">if phase == </w:t>
-      </w:r>
-      <w:r>
-        <w:rPr>
-          <w:rFonts w:ascii="Consolas" w:eastAsiaTheme="minorEastAsia" w:hAnsi="Consolas" w:cs="Consolas"/>
-          <w:lang w:val="en-US"/>
-        </w:rPr>
-        <w:t>4</w:t>
-      </w:r>
-      <w:r>
-        <w:rPr>
-          <w:rFonts w:ascii="Consolas" w:eastAsiaTheme="minorEastAsia" w:hAnsi="Consolas" w:cs="Consolas"/>
-          <w:lang w:val="en-US"/>
-        </w:rPr>
-        <w:t>:</w:t>
-      </w:r>
-    </w:p>
-    <w:p>
-      <w:pPr>
-        <w:rPr>
-          <w:rFonts w:ascii="Consolas" w:eastAsiaTheme="minorEastAsia" w:hAnsi="Consolas" w:cs="Consolas"/>
-          <w:lang w:val="en-US"/>
-        </w:rPr>
-      </w:pPr>
-      <w:r>
-        <w:rPr>
-          <w:rFonts w:ascii="Consolas" w:eastAsiaTheme="minorEastAsia" w:hAnsi="Consolas" w:cs="Consolas"/>
-          <w:lang w:val="en-US"/>
-        </w:rPr>
-        <w:tab/>
-      </w:r>
-      <w:r>
-        <w:rPr>
-          <w:rFonts w:ascii="Consolas" w:eastAsiaTheme="minorEastAsia" w:hAnsi="Consolas" w:cs="Consolas"/>
-          <w:lang w:val="en-US"/>
-        </w:rPr>
-        <w:tab/>
-      </w:r>
-      <w:proofErr w:type="spellStart"/>
-      <w:r>
-        <w:rPr>
-          <w:rFonts w:ascii="Consolas" w:eastAsiaTheme="minorEastAsia" w:hAnsi="Consolas" w:cs="Consolas"/>
-          <w:lang w:val="en-US"/>
-        </w:rPr>
-        <w:t>desired_cash</w:t>
-      </w:r>
-      <w:proofErr w:type="spellEnd"/>
-      <w:r>
-        <w:rPr>
-          <w:rFonts w:ascii="Consolas" w:eastAsiaTheme="minorEastAsia" w:hAnsi="Consolas" w:cs="Consolas"/>
-          <w:lang w:val="en-US"/>
-        </w:rPr>
-        <w:t xml:space="preserve"> </w:t>
-      </w:r>
-      <w:r>
-        <w:rPr>
-          <w:rFonts w:ascii="Consolas" w:eastAsiaTheme="minorEastAsia" w:hAnsi="Consolas" w:cs="Consolas"/>
-          <w:lang w:val="en-US"/>
-        </w:rPr>
-        <w:t xml:space="preserve">= </w:t>
-      </w:r>
-      <w:r>
-        <w:rPr>
-          <w:rFonts w:ascii="Consolas" w:eastAsiaTheme="minorEastAsia" w:hAnsi="Consolas" w:cs="Consolas"/>
-          <w:lang w:val="en-US"/>
-        </w:rPr>
-        <w:t>(</w:t>
-      </w:r>
-      <w:proofErr w:type="spellStart"/>
-      <w:r>
-        <w:rPr>
-          <w:rFonts w:ascii="Consolas" w:eastAsiaTheme="minorEastAsia" w:hAnsi="Consolas" w:cs="Consolas"/>
-          <w:lang w:val="en-US"/>
-        </w:rPr>
-        <w:t>pi_hat</w:t>
-      </w:r>
-      <w:r>
-        <w:rPr>
-          <w:rFonts w:ascii="Consolas" w:eastAsiaTheme="minorEastAsia" w:hAnsi="Consolas" w:cs="Consolas"/>
-          <w:lang w:val="en-US"/>
-        </w:rPr>
-        <w:t>-</w:t>
-      </w:r>
-      <w:r>
-        <w:rPr>
-          <w:rFonts w:ascii="Consolas" w:eastAsiaTheme="minorEastAsia" w:hAnsi="Consolas" w:cs="Consolas"/>
-          <w:lang w:val="en-US"/>
-        </w:rPr>
-        <w:t>pi</w:t>
-      </w:r>
-      <w:r>
-        <w:rPr>
-          <w:rFonts w:ascii="Consolas" w:eastAsiaTheme="minorEastAsia" w:hAnsi="Consolas" w:cs="Consolas"/>
-          <w:lang w:val="en-US"/>
-        </w:rPr>
-        <w:t>_</w:t>
-      </w:r>
-      <w:proofErr w:type="gramStart"/>
-      <w:r>
-        <w:rPr>
-          <w:rFonts w:ascii="Consolas" w:eastAsiaTheme="minorEastAsia" w:hAnsi="Consolas" w:cs="Consolas"/>
-          <w:lang w:val="en-US"/>
-        </w:rPr>
-        <w:t>rf</w:t>
-      </w:r>
-      <w:proofErr w:type="spellEnd"/>
-      <w:r>
-        <w:rPr>
-          <w:rFonts w:ascii="Consolas" w:eastAsiaTheme="minorEastAsia" w:hAnsi="Consolas" w:cs="Consolas"/>
-          <w:lang w:val="en-US"/>
-        </w:rPr>
-        <w:t>)</w:t>
-      </w:r>
-      <w:r>
-        <w:rPr>
-          <w:rFonts w:ascii="Consolas" w:eastAsiaTheme="minorEastAsia" w:hAnsi="Consolas" w:cs="Consolas"/>
-          <w:lang w:val="en-US"/>
-        </w:rPr>
-        <w:t>*</w:t>
-      </w:r>
-      <w:proofErr w:type="gramEnd"/>
-      <w:r>
-        <w:rPr>
-          <w:rFonts w:ascii="Consolas" w:eastAsiaTheme="minorEastAsia" w:hAnsi="Consolas" w:cs="Consolas"/>
-          <w:lang w:val="en-US"/>
-        </w:rPr>
-        <w:t>(</w:t>
-      </w:r>
-      <w:proofErr w:type="spellStart"/>
-      <w:r>
-        <w:rPr>
-          <w:rFonts w:ascii="Consolas" w:eastAsiaTheme="minorEastAsia" w:hAnsi="Consolas" w:cs="Consolas"/>
-          <w:lang w:val="en-US"/>
-        </w:rPr>
-        <w:t>tv_u</w:t>
-      </w:r>
-      <w:r>
-        <w:rPr>
-          <w:rFonts w:ascii="Consolas" w:eastAsiaTheme="minorEastAsia" w:hAnsi="Consolas" w:cs="Consolas"/>
-          <w:lang w:val="en-US"/>
-        </w:rPr>
-        <w:t>+s</w:t>
-      </w:r>
-      <w:proofErr w:type="spellEnd"/>
-      <w:r>
-        <w:rPr>
-          <w:rFonts w:ascii="Consolas" w:eastAsiaTheme="minorEastAsia" w:hAnsi="Consolas" w:cs="Consolas"/>
-          <w:lang w:val="en-US"/>
-        </w:rPr>
-        <w:t>)</w:t>
-      </w:r>
-    </w:p>
-    <w:p>
-      <w:pPr>
-        <w:rPr>
-          <w:rFonts w:ascii="Consolas" w:eastAsiaTheme="minorEastAsia" w:hAnsi="Consolas" w:cs="Consolas"/>
-          <w:lang w:val="en-US"/>
-        </w:rPr>
-      </w:pPr>
-      <w:r>
-        <w:rPr>
-          <w:rFonts w:ascii="Consolas" w:eastAsiaTheme="minorEastAsia" w:hAnsi="Consolas" w:cs="Consolas"/>
-          <w:lang w:val="en-US"/>
-        </w:rPr>
-        <w:tab/>
-      </w:r>
-      <w:r>
-        <w:rPr>
-          <w:rFonts w:ascii="Consolas" w:eastAsiaTheme="minorEastAsia" w:hAnsi="Consolas" w:cs="Consolas"/>
-          <w:lang w:val="en-US"/>
-        </w:rPr>
-        <w:tab/>
-      </w:r>
-      <w:proofErr w:type="spellStart"/>
-      <w:r>
-        <w:rPr>
-          <w:rFonts w:ascii="Consolas" w:eastAsiaTheme="minorEastAsia" w:hAnsi="Consolas" w:cs="Consolas"/>
-          <w:lang w:val="en-US"/>
-        </w:rPr>
-        <w:t>desired_savings</w:t>
-      </w:r>
-      <w:proofErr w:type="spellEnd"/>
-      <w:r>
-        <w:rPr>
-          <w:rFonts w:ascii="Consolas" w:eastAsiaTheme="minorEastAsia" w:hAnsi="Consolas" w:cs="Consolas"/>
-          <w:lang w:val="en-US"/>
-        </w:rPr>
-        <w:t xml:space="preserve"> = </w:t>
-      </w:r>
-      <w:r>
-        <w:rPr>
-          <w:rFonts w:ascii="Consolas" w:eastAsiaTheme="minorEastAsia" w:hAnsi="Consolas" w:cs="Consolas"/>
-          <w:lang w:val="en-US"/>
-        </w:rPr>
-        <w:t>(</w:t>
-      </w:r>
-      <w:proofErr w:type="spellStart"/>
-      <w:r>
-        <w:rPr>
-          <w:rFonts w:ascii="Consolas" w:eastAsiaTheme="minorEastAsia" w:hAnsi="Consolas" w:cs="Consolas"/>
-          <w:lang w:val="en-US"/>
-        </w:rPr>
-        <w:t>pi_rf</w:t>
-      </w:r>
-      <w:r>
-        <w:rPr>
-          <w:rFonts w:ascii="Consolas" w:eastAsiaTheme="minorEastAsia" w:hAnsi="Consolas" w:cs="Consolas"/>
-          <w:lang w:val="en-US"/>
-        </w:rPr>
-        <w:t>-pi_</w:t>
-      </w:r>
-      <w:proofErr w:type="gramStart"/>
-      <w:r>
-        <w:rPr>
-          <w:rFonts w:ascii="Consolas" w:eastAsiaTheme="minorEastAsia" w:hAnsi="Consolas" w:cs="Consolas"/>
-          <w:lang w:val="en-US"/>
-        </w:rPr>
-        <w:t>hat</w:t>
-      </w:r>
-      <w:proofErr w:type="spellEnd"/>
-      <w:r>
-        <w:rPr>
-          <w:rFonts w:ascii="Consolas" w:eastAsiaTheme="minorEastAsia" w:hAnsi="Consolas" w:cs="Consolas"/>
-          <w:lang w:val="en-US"/>
-        </w:rPr>
-        <w:t>)</w:t>
-      </w:r>
-      <w:r>
-        <w:rPr>
-          <w:rFonts w:ascii="Consolas" w:eastAsiaTheme="minorEastAsia" w:hAnsi="Consolas" w:cs="Consolas"/>
-          <w:lang w:val="en-US"/>
-        </w:rPr>
-        <w:t>*</w:t>
-      </w:r>
-      <w:proofErr w:type="gramEnd"/>
-      <w:r>
-        <w:rPr>
-          <w:rFonts w:ascii="Consolas" w:eastAsiaTheme="minorEastAsia" w:hAnsi="Consolas" w:cs="Consolas"/>
-          <w:lang w:val="en-US"/>
-        </w:rPr>
-        <w:t>(</w:t>
-      </w:r>
-      <w:proofErr w:type="spellStart"/>
-      <w:r>
-        <w:rPr>
-          <w:rFonts w:ascii="Consolas" w:eastAsiaTheme="minorEastAsia" w:hAnsi="Consolas" w:cs="Consolas"/>
-          <w:lang w:val="en-US"/>
-        </w:rPr>
-        <w:t>tv_u+s</w:t>
-      </w:r>
-      <w:proofErr w:type="spellEnd"/>
-      <w:r>
-        <w:rPr>
-          <w:rFonts w:ascii="Consolas" w:eastAsiaTheme="minorEastAsia" w:hAnsi="Consolas" w:cs="Consolas"/>
-          <w:lang w:val="en-US"/>
-        </w:rPr>
-        <w:t>)</w:t>
-      </w:r>
-    </w:p>
-    <w:p>
-      <w:pPr>
-        <w:rPr>
-          <w:rFonts w:eastAsiaTheme="minorEastAsia"/>
-          <w:lang w:val="en-US"/>
-        </w:rPr>
-      </w:pPr>
-      <w:r>
-        <w:rPr>
-          <w:rFonts w:ascii="Consolas" w:eastAsiaTheme="minorEastAsia" w:hAnsi="Consolas" w:cs="Consolas"/>
-          <w:lang w:val="en-US"/>
-        </w:rPr>
-        <w:tab/>
-      </w:r>
-      <w:r>
-        <w:rPr>
-          <w:rFonts w:ascii="Consolas" w:eastAsiaTheme="minorEastAsia" w:hAnsi="Consolas" w:cs="Consolas"/>
-          <w:lang w:val="en-US"/>
-        </w:rPr>
-        <w:tab/>
-      </w:r>
-      <w:r>
-        <w:rPr>
-          <w:rFonts w:ascii="Consolas" w:eastAsiaTheme="minorEastAsia" w:hAnsi="Consolas" w:cs="Consolas"/>
-          <w:lang w:val="en-US"/>
-        </w:rPr>
-        <w:t xml:space="preserve">return </w:t>
-      </w:r>
-      <w:r>
-        <w:rPr>
-          <w:rFonts w:ascii="Consolas" w:eastAsiaTheme="minorEastAsia" w:hAnsi="Consolas" w:cs="Consolas"/>
-          <w:lang w:val="en-US"/>
-        </w:rPr>
-        <w:t xml:space="preserve">(cash + </w:t>
-      </w:r>
-      <w:proofErr w:type="spellStart"/>
-      <w:r>
-        <w:rPr>
-          <w:rFonts w:ascii="Consolas" w:eastAsiaTheme="minorEastAsia" w:hAnsi="Consolas" w:cs="Consolas"/>
-          <w:lang w:val="en-US"/>
-        </w:rPr>
-        <w:t>desired_cash</w:t>
-      </w:r>
-      <w:proofErr w:type="spellEnd"/>
-      <w:r>
-        <w:rPr>
-          <w:rFonts w:ascii="Consolas" w:eastAsiaTheme="minorEastAsia" w:hAnsi="Consolas" w:cs="Consolas"/>
-          <w:lang w:val="en-US"/>
-        </w:rPr>
-        <w:t>)</w:t>
-      </w:r>
-      <w:r>
-        <w:rPr>
-          <w:rFonts w:ascii="Consolas" w:eastAsiaTheme="minorEastAsia" w:hAnsi="Consolas" w:cs="Consolas"/>
-          <w:lang w:val="en-US"/>
-        </w:rPr>
-        <w:t xml:space="preserve">, </w:t>
-      </w:r>
-      <w:proofErr w:type="spellStart"/>
-      <w:r>
-        <w:rPr>
-          <w:rFonts w:ascii="Consolas" w:eastAsiaTheme="minorEastAsia" w:hAnsi="Consolas" w:cs="Consolas"/>
-          <w:lang w:val="en-US"/>
-        </w:rPr>
-        <w:t>desired_savings</w:t>
-      </w:r>
-      <w:proofErr w:type="spellEnd"/>
-    </w:p>
-    <w:p>
-      <w:pPr>
-        <w:ind w:left="1304" w:firstLine="1304"/>
-        <w:rPr>
-          <w:rFonts w:eastAsiaTheme="minorEastAsia"/>
-          <w:lang w:val="en-US"/>
-        </w:rPr>
-      </w:pPr>
-      <w:r>
-        <w:rPr>
-          <w:rFonts w:eastAsiaTheme="minorEastAsia"/>
-          <w:lang w:val="en-US"/>
-        </w:rPr>
-        <w:tab/>
-      </w:r>
-    </w:p>
-    <w:p>
-      <w:pPr>
-        <w:rPr>
-          <w:lang w:val="en-US"/>
-        </w:rPr>
-      </w:pPr>
-    </w:p>
-    <w:p>
-      <w:pPr>
-        <w:rPr>
-          <w:rFonts w:ascii="Consolas" w:eastAsiaTheme="minorEastAsia" w:hAnsi="Consolas" w:cs="Consolas"/>
-          <w:lang w:val="en-US"/>
-        </w:rPr>
-      </w:pPr>
-    </w:p>
-    <w:p>
-      <w:pPr>
-        <w:rPr>
-          <w:rFonts w:ascii="Consolas" w:eastAsiaTheme="minorEastAsia" w:hAnsi="Consolas" w:cs="Consolas"/>
-          <w:lang w:val="en-US"/>
-        </w:rPr>
-      </w:pPr>
-    </w:p>
-    <w:p>
-      <w:pPr>
-        <w:rPr>
-          <w:rFonts w:ascii="Consolas" w:eastAsiaTheme="minorEastAsia" w:hAnsi="Consolas" w:cs="Consolas"/>
-          <w:lang w:val="en-US"/>
-        </w:rPr>
-      </w:pPr>
-    </w:p>
-    <w:p>
-      <w:pPr>
-        <w:rPr>
-          <w:rFonts w:ascii="Consolas" w:eastAsiaTheme="minorEastAsia" w:hAnsi="Consolas" w:cs="Consolas"/>
-          <w:lang w:val="en-US"/>
-        </w:rPr>
-      </w:pPr>
-    </w:p>
-    <w:p>
-      <w:pPr>
-        <w:rPr>
-          <w:rFonts w:ascii="Consolas" w:eastAsiaTheme="minorEastAsia" w:hAnsi="Consolas" w:cs="Consolas"/>
-          <w:lang w:val="en-US"/>
-        </w:rPr>
-      </w:pPr>
-      <w:r>
-        <w:rPr>
-          <w:rFonts w:ascii="Consolas" w:eastAsiaTheme="minorEastAsia" w:hAnsi="Consolas" w:cs="Consolas"/>
-          <w:lang w:val="en-US"/>
-        </w:rPr>
-        <w:t xml:space="preserve">function </w:t>
-      </w:r>
-      <w:proofErr w:type="spellStart"/>
-      <w:r>
-        <w:rPr>
-          <w:rFonts w:ascii="Consolas" w:eastAsiaTheme="minorEastAsia" w:hAnsi="Consolas" w:cs="Consolas"/>
-          <w:lang w:val="en-US"/>
-        </w:rPr>
-        <w:t>phase_</w:t>
-      </w:r>
-      <w:proofErr w:type="gramStart"/>
-      <w:r>
-        <w:rPr>
-          <w:rFonts w:ascii="Consolas" w:eastAsiaTheme="minorEastAsia" w:hAnsi="Consolas" w:cs="Consolas"/>
-          <w:lang w:val="en-US"/>
-        </w:rPr>
-        <w:t>check</w:t>
-      </w:r>
-      <w:proofErr w:type="spellEnd"/>
-      <w:r>
-        <w:rPr>
-          <w:rFonts w:ascii="Consolas" w:eastAsiaTheme="minorEastAsia" w:hAnsi="Consolas" w:cs="Consolas"/>
-          <w:lang w:val="en-US"/>
-        </w:rPr>
-        <w:t>(</w:t>
-      </w:r>
-      <w:proofErr w:type="gramEnd"/>
-      <w:r>
-        <w:rPr>
-          <w:rFonts w:ascii="Consolas" w:eastAsiaTheme="minorEastAsia" w:hAnsi="Consolas" w:cs="Consolas"/>
-          <w:lang w:val="en-US"/>
-        </w:rPr>
-        <w:t xml:space="preserve">phase, </w:t>
-      </w:r>
-      <w:proofErr w:type="spellStart"/>
-      <w:r>
-        <w:rPr>
-          <w:rFonts w:ascii="Consolas" w:eastAsiaTheme="minorEastAsia" w:hAnsi="Consolas" w:cs="Consolas"/>
-          <w:lang w:val="en-US"/>
-        </w:rPr>
-        <w:t>pi_rf</w:t>
-      </w:r>
-      <w:proofErr w:type="spellEnd"/>
-      <w:r>
-        <w:rPr>
-          <w:rFonts w:ascii="Consolas" w:eastAsiaTheme="minorEastAsia" w:hAnsi="Consolas" w:cs="Consolas"/>
-          <w:lang w:val="en-US"/>
-        </w:rPr>
-        <w:t xml:space="preserve">, </w:t>
-      </w:r>
-      <w:proofErr w:type="spellStart"/>
-      <w:r>
-        <w:rPr>
-          <w:rFonts w:ascii="Consolas" w:eastAsiaTheme="minorEastAsia" w:hAnsi="Consolas" w:cs="Consolas"/>
-          <w:lang w:val="en-US"/>
-        </w:rPr>
-        <w:t>pi_rm</w:t>
-      </w:r>
-      <w:proofErr w:type="spellEnd"/>
-      <w:r>
-        <w:rPr>
-          <w:rFonts w:ascii="Consolas" w:eastAsiaTheme="minorEastAsia" w:hAnsi="Consolas" w:cs="Consolas"/>
-          <w:lang w:val="en-US"/>
-        </w:rPr>
-        <w:t xml:space="preserve">, </w:t>
-      </w:r>
-      <w:proofErr w:type="spellStart"/>
-      <w:r>
-        <w:rPr>
-          <w:rFonts w:ascii="Consolas" w:eastAsiaTheme="minorEastAsia" w:hAnsi="Consolas" w:cs="Consolas"/>
-          <w:lang w:val="en-US"/>
-        </w:rPr>
-        <w:t>pi_hat</w:t>
-      </w:r>
-      <w:proofErr w:type="spellEnd"/>
+      <w:r>
+        <w:rPr>
+          <w:rFonts w:ascii="Consolas" w:eastAsiaTheme="minorEastAsia" w:hAnsi="Consolas" w:cs="Consolas"/>
+          <w:lang w:val="en-US"/>
+        </w:rPr>
+        <w:t>phase, pi_rf, pi_rm, pi_hat</w:t>
+      </w:r>
       <w:r>
         <w:rPr>
           <w:rFonts w:ascii="Consolas" w:eastAsiaTheme="minorEastAsia" w:hAnsi="Consolas" w:cs="Consolas"/>
@@ -5943,33 +4769,8 @@
           <w:lang w:val="en-US"/>
         </w:rPr>
         <w:tab/>
-        <w:t xml:space="preserve">if </w:t>
-      </w:r>
-      <w:proofErr w:type="spellStart"/>
-      <w:r>
-        <w:rPr>
-          <w:rFonts w:ascii="Consolas" w:eastAsiaTheme="minorEastAsia" w:hAnsi="Consolas" w:cs="Consolas"/>
-          <w:lang w:val="en-US"/>
-        </w:rPr>
-        <w:t>pi_hat</w:t>
-      </w:r>
-      <w:proofErr w:type="spellEnd"/>
-      <w:r>
-        <w:rPr>
-          <w:rFonts w:ascii="Consolas" w:eastAsiaTheme="minorEastAsia" w:hAnsi="Consolas" w:cs="Consolas"/>
-          <w:lang w:val="en-US"/>
-        </w:rPr>
-        <w:t xml:space="preserve"> &lt; </w:t>
-      </w:r>
-      <w:proofErr w:type="spellStart"/>
-      <w:r>
-        <w:rPr>
-          <w:rFonts w:ascii="Consolas" w:eastAsiaTheme="minorEastAsia" w:hAnsi="Consolas" w:cs="Consolas"/>
-          <w:lang w:val="en-US"/>
-        </w:rPr>
-        <w:t>pi_rm</w:t>
-      </w:r>
-      <w:proofErr w:type="spellEnd"/>
+        <w:t>if pi_hat &lt; pi_rm</w:t>
+      </w:r>
       <w:r>
         <w:rPr>
           <w:rFonts w:ascii="Consolas" w:eastAsiaTheme="minorEastAsia" w:hAnsi="Consolas" w:cs="Consolas"/>
@@ -6147,33 +4948,8 @@
           <w:rFonts w:ascii="Consolas" w:eastAsiaTheme="minorEastAsia" w:hAnsi="Consolas" w:cs="Consolas"/>
           <w:lang w:val="en-US"/>
         </w:rPr>
-        <w:t xml:space="preserve"> </w:t>
-      </w:r>
-      <w:proofErr w:type="spellStart"/>
-      <w:r>
-        <w:rPr>
-          <w:rFonts w:ascii="Consolas" w:eastAsiaTheme="minorEastAsia" w:hAnsi="Consolas" w:cs="Consolas"/>
-          <w:lang w:val="en-US"/>
-        </w:rPr>
-        <w:t>pi_hat</w:t>
-      </w:r>
-      <w:proofErr w:type="spellEnd"/>
-      <w:r>
-        <w:rPr>
-          <w:rFonts w:ascii="Consolas" w:eastAsiaTheme="minorEastAsia" w:hAnsi="Consolas" w:cs="Consolas"/>
-          <w:lang w:val="en-US"/>
-        </w:rPr>
-        <w:t xml:space="preserve"> &lt; </w:t>
-      </w:r>
-      <w:proofErr w:type="spellStart"/>
-      <w:r>
-        <w:rPr>
-          <w:rFonts w:ascii="Consolas" w:eastAsiaTheme="minorEastAsia" w:hAnsi="Consolas" w:cs="Consolas"/>
-          <w:lang w:val="en-US"/>
-        </w:rPr>
-        <w:t>pi_rf</w:t>
-      </w:r>
-      <w:proofErr w:type="spellEnd"/>
+        <w:t xml:space="preserve"> pi_hat &lt; pi_rf</w:t>
+      </w:r>
       <w:r>
         <w:rPr>
           <w:rFonts w:ascii="Consolas" w:eastAsiaTheme="minorEastAsia" w:hAnsi="Consolas" w:cs="Consolas"/>
@@ -6292,25 +5068,8 @@
           <w:rFonts w:ascii="Consolas" w:eastAsiaTheme="minorEastAsia" w:hAnsi="Consolas" w:cs="Consolas"/>
           <w:lang w:val="en-US"/>
         </w:rPr>
-        <w:t xml:space="preserve">function </w:t>
-      </w:r>
-      <w:proofErr w:type="spellStart"/>
-      <w:r>
-        <w:rPr>
-          <w:rFonts w:ascii="Consolas" w:eastAsiaTheme="minorEastAsia" w:hAnsi="Consolas" w:cs="Consolas"/>
-          <w:lang w:val="en-US"/>
-        </w:rPr>
-        <w:t>calc_</w:t>
-      </w:r>
-      <w:proofErr w:type="gramStart"/>
-      <w:r>
-        <w:rPr>
-          <w:rFonts w:ascii="Consolas" w:eastAsiaTheme="minorEastAsia" w:hAnsi="Consolas" w:cs="Consolas"/>
-          <w:lang w:val="en-US"/>
-        </w:rPr>
-        <w:t>pi</w:t>
-      </w:r>
-      <w:proofErr w:type="spellEnd"/>
+        <w:t>function calc_pi</w:t>
+      </w:r>
       <w:r>
         <w:rPr>
           <w:rFonts w:ascii="Consolas" w:eastAsiaTheme="minorEastAsia" w:hAnsi="Consolas" w:cs="Consolas"/>
@@ -6318,36 +5077,12 @@
         </w:rPr>
         <w:t>(</w:t>
       </w:r>
-      <w:proofErr w:type="gramEnd"/>
-      <w:r>
-        <w:rPr>
-          <w:rFonts w:ascii="Consolas" w:eastAsiaTheme="minorEastAsia" w:hAnsi="Consolas" w:cs="Consolas"/>
-          <w:lang w:val="en-US"/>
-        </w:rPr>
-        <w:t xml:space="preserve">gamma, sigma, </w:t>
-      </w:r>
-      <w:proofErr w:type="spellStart"/>
-      <w:r>
-        <w:rPr>
-          <w:rFonts w:ascii="Consolas" w:eastAsiaTheme="minorEastAsia" w:hAnsi="Consolas" w:cs="Consolas"/>
-          <w:lang w:val="en-US"/>
-        </w:rPr>
-        <w:t>mr</w:t>
-      </w:r>
-      <w:proofErr w:type="spellEnd"/>
-      <w:r>
-        <w:rPr>
-          <w:rFonts w:ascii="Consolas" w:eastAsiaTheme="minorEastAsia" w:hAnsi="Consolas" w:cs="Consolas"/>
-          <w:lang w:val="en-US"/>
-        </w:rPr>
-        <w:t>, rate, cost = 0</w:t>
-      </w:r>
-      <w:r>
-        <w:rPr>
-          <w:rFonts w:ascii="Consolas" w:eastAsiaTheme="minorEastAsia" w:hAnsi="Consolas" w:cs="Consolas"/>
-          <w:lang w:val="en-US"/>
-        </w:rPr>
-        <w:t>):</w:t>
+      <w:r>
+        <w:rPr>
+          <w:rFonts w:ascii="Consolas" w:eastAsiaTheme="minorEastAsia" w:hAnsi="Consolas" w:cs="Consolas"/>
+          <w:lang w:val="en-US"/>
+        </w:rPr>
+        <w:t>gamma, sigma, mr, rate, cost = 0):</w:t>
       </w:r>
     </w:p>
     <w:p>
@@ -6363,574 +5098,24 @@
           <w:rFonts w:ascii="Consolas" w:eastAsiaTheme="minorEastAsia" w:hAnsi="Consolas" w:cs="Consolas"/>
           <w:lang w:val="en-US"/>
         </w:rPr>
-        <w:t>return (</w:t>
-      </w:r>
-      <w:proofErr w:type="spellStart"/>
-      <w:r>
-        <w:rPr>
-          <w:rFonts w:ascii="Consolas" w:eastAsiaTheme="minorEastAsia" w:hAnsi="Consolas" w:cs="Consolas"/>
-          <w:lang w:val="en-US"/>
-        </w:rPr>
-        <w:t>mr</w:t>
-      </w:r>
-      <w:proofErr w:type="spellEnd"/>
-      <w:r>
-        <w:rPr>
-          <w:rFonts w:ascii="Consolas" w:eastAsiaTheme="minorEastAsia" w:hAnsi="Consolas" w:cs="Consolas"/>
-          <w:lang w:val="en-US"/>
-        </w:rPr>
-        <w:t xml:space="preserve"> - cost - rate)</w:t>
-      </w:r>
-      <w:proofErr w:type="gramStart"/>
-      <w:r>
-        <w:rPr>
-          <w:rFonts w:ascii="Consolas" w:eastAsiaTheme="minorEastAsia" w:hAnsi="Consolas" w:cs="Consolas"/>
-          <w:lang w:val="en-US"/>
-        </w:rPr>
-        <w:t>/(</w:t>
-      </w:r>
-      <w:proofErr w:type="gramEnd"/>
-      <w:r>
-        <w:rPr>
-          <w:rFonts w:ascii="Consolas" w:eastAsiaTheme="minorEastAsia" w:hAnsi="Consolas" w:cs="Consolas"/>
-          <w:lang w:val="en-US"/>
-        </w:rPr>
-        <w:t>gamma * sigma)</w:t>
-      </w:r>
-    </w:p>
-    <w:p>
-      <w:pPr>
-        <w:rPr>
-          <w:rFonts w:ascii="Consolas" w:eastAsiaTheme="minorEastAsia" w:hAnsi="Consolas" w:cs="Consolas"/>
-          <w:lang w:val="en-US"/>
-        </w:rPr>
-      </w:pPr>
-    </w:p>
-    <w:p>
-      <w:pPr>
-        <w:rPr>
-          <w:rFonts w:ascii="Consolas" w:eastAsiaTheme="minorEastAsia" w:hAnsi="Consolas" w:cs="Consolas"/>
-          <w:lang w:val="en-US"/>
-        </w:rPr>
-      </w:pPr>
-      <w:r>
-        <w:rPr>
-          <w:rFonts w:ascii="Consolas" w:eastAsiaTheme="minorEastAsia" w:hAnsi="Consolas" w:cs="Consolas"/>
-          <w:lang w:val="en-US"/>
-        </w:rPr>
-        <w:lastRenderedPageBreak/>
-        <w:tab/>
-      </w:r>
-    </w:p>
-    <w:p>
-      <w:pPr>
-        <w:rPr>
-          <w:rFonts w:ascii="Consolas" w:eastAsiaTheme="minorEastAsia" w:hAnsi="Consolas" w:cs="Consolas"/>
-          <w:lang w:val="en-US"/>
-        </w:rPr>
-      </w:pPr>
-    </w:p>
-    <w:p>
-      <w:pPr>
-        <w:spacing w:line="276" w:lineRule="auto"/>
-        <w:rPr>
-          <w:rFonts w:ascii="Consolas" w:eastAsiaTheme="minorEastAsia" w:hAnsi="Consolas" w:cs="Consolas"/>
-          <w:lang w:val="en-US"/>
-        </w:rPr>
-      </w:pPr>
-      <w:r>
-        <w:rPr>
-          <w:rFonts w:ascii="Consolas" w:eastAsiaTheme="minorEastAsia" w:hAnsi="Consolas" w:cs="Consolas"/>
-          <w:lang w:val="en-US"/>
-        </w:rPr>
-        <w:br w:type="page"/>
-      </w:r>
-    </w:p>
-    <w:p>
-      <w:pPr>
-        <w:rPr>
-          <w:rFonts w:ascii="Consolas" w:eastAsiaTheme="minorEastAsia" w:hAnsi="Consolas" w:cs="Consolas"/>
-          <w:lang w:val="en-US"/>
-        </w:rPr>
-      </w:pPr>
-      <w:r>
-        <w:rPr>
-          <w:rFonts w:ascii="Consolas" w:eastAsiaTheme="minorEastAsia" w:hAnsi="Consolas" w:cs="Consolas"/>
-          <w:lang w:val="en-US"/>
-        </w:rPr>
-        <w:lastRenderedPageBreak/>
-        <w:t xml:space="preserve">function </w:t>
-      </w:r>
-      <w:proofErr w:type="spellStart"/>
-      <w:r>
-        <w:rPr>
-          <w:rFonts w:ascii="Consolas" w:eastAsiaTheme="minorEastAsia" w:hAnsi="Consolas" w:cs="Consolas"/>
-          <w:lang w:val="en-US"/>
-        </w:rPr>
-        <w:t>phase_</w:t>
-      </w:r>
-      <w:proofErr w:type="gramStart"/>
-      <w:r>
-        <w:rPr>
-          <w:rFonts w:ascii="Consolas" w:eastAsiaTheme="minorEastAsia" w:hAnsi="Consolas" w:cs="Consolas"/>
-          <w:lang w:val="en-US"/>
-        </w:rPr>
-        <w:t>check</w:t>
-      </w:r>
-      <w:proofErr w:type="spellEnd"/>
-      <w:r>
-        <w:rPr>
-          <w:rFonts w:ascii="Consolas" w:eastAsiaTheme="minorEastAsia" w:hAnsi="Consolas" w:cs="Consolas"/>
-          <w:lang w:val="en-US"/>
-        </w:rPr>
-        <w:t>(</w:t>
-      </w:r>
-      <w:proofErr w:type="spellStart"/>
-      <w:proofErr w:type="gramEnd"/>
-      <w:r>
-        <w:rPr>
-          <w:rFonts w:ascii="Consolas" w:eastAsiaTheme="minorEastAsia" w:hAnsi="Consolas" w:cs="Consolas"/>
-          <w:lang w:val="en-US"/>
-        </w:rPr>
-        <w:t>pv_u</w:t>
-      </w:r>
-      <w:proofErr w:type="spellEnd"/>
-      <w:r>
-        <w:rPr>
-          <w:rFonts w:ascii="Consolas" w:eastAsiaTheme="minorEastAsia" w:hAnsi="Consolas" w:cs="Consolas"/>
-          <w:lang w:val="en-US"/>
-        </w:rPr>
-        <w:t xml:space="preserve">, </w:t>
-      </w:r>
-      <w:proofErr w:type="spellStart"/>
-      <w:r>
-        <w:rPr>
-          <w:rFonts w:ascii="Consolas" w:eastAsiaTheme="minorEastAsia" w:hAnsi="Consolas" w:cs="Consolas"/>
-          <w:lang w:val="en-US"/>
-        </w:rPr>
-        <w:t>dst</w:t>
-      </w:r>
-      <w:proofErr w:type="spellEnd"/>
-      <w:r>
-        <w:rPr>
-          <w:rFonts w:ascii="Consolas" w:eastAsiaTheme="minorEastAsia" w:hAnsi="Consolas" w:cs="Consolas"/>
-          <w:lang w:val="en-US"/>
-        </w:rPr>
-        <w:t>, phase, td):</w:t>
-      </w:r>
-    </w:p>
-    <w:p>
-      <w:pPr>
-        <w:rPr>
-          <w:rFonts w:ascii="Consolas" w:eastAsiaTheme="minorEastAsia" w:hAnsi="Consolas" w:cs="Consolas"/>
-          <w:lang w:val="en-US"/>
-        </w:rPr>
-      </w:pPr>
-      <w:r>
-        <w:rPr>
-          <w:rFonts w:ascii="Consolas" w:eastAsiaTheme="minorEastAsia" w:hAnsi="Consolas" w:cs="Consolas"/>
-          <w:lang w:val="en-US"/>
-        </w:rPr>
-        <w:tab/>
-        <w:t>if phase == 4:</w:t>
-      </w:r>
-    </w:p>
-    <w:p>
-      <w:pPr>
-        <w:rPr>
-          <w:rFonts w:ascii="Consolas" w:eastAsiaTheme="minorEastAsia" w:hAnsi="Consolas" w:cs="Consolas"/>
-          <w:lang w:val="en-US"/>
-        </w:rPr>
-      </w:pPr>
-      <w:r>
-        <w:rPr>
-          <w:rFonts w:ascii="Consolas" w:eastAsiaTheme="minorEastAsia" w:hAnsi="Consolas" w:cs="Consolas"/>
-          <w:lang w:val="en-US"/>
-        </w:rPr>
-        <w:tab/>
-      </w:r>
-      <w:r>
-        <w:rPr>
-          <w:rFonts w:ascii="Consolas" w:eastAsiaTheme="minorEastAsia" w:hAnsi="Consolas" w:cs="Consolas"/>
-          <w:lang w:val="en-US"/>
-        </w:rPr>
-        <w:tab/>
-        <w:t>return 4</w:t>
-      </w:r>
-      <w:r>
-        <w:rPr>
-          <w:rFonts w:ascii="Consolas" w:eastAsiaTheme="minorEastAsia" w:hAnsi="Consolas" w:cs="Consolas"/>
-          <w:lang w:val="en-US"/>
-        </w:rPr>
-        <w:tab/>
-      </w:r>
-    </w:p>
-    <w:p>
-      <w:pPr>
-        <w:rPr>
-          <w:rFonts w:ascii="Consolas" w:eastAsiaTheme="minorEastAsia" w:hAnsi="Consolas" w:cs="Consolas"/>
-          <w:lang w:val="en-US"/>
-        </w:rPr>
-      </w:pPr>
-    </w:p>
-    <w:p>
-      <w:pPr>
-        <w:rPr>
-          <w:rFonts w:ascii="Consolas" w:eastAsiaTheme="minorEastAsia" w:hAnsi="Consolas" w:cs="Consolas"/>
-          <w:lang w:val="en-US"/>
-        </w:rPr>
-      </w:pPr>
-      <w:r>
-        <w:rPr>
-          <w:rFonts w:ascii="Consolas" w:eastAsiaTheme="minorEastAsia" w:hAnsi="Consolas" w:cs="Consolas"/>
-          <w:lang w:val="en-US"/>
-        </w:rPr>
-        <w:tab/>
-        <w:t>#has target not been reached?</w:t>
-      </w:r>
-    </w:p>
-    <w:p>
-      <w:pPr>
-        <w:rPr>
-          <w:rFonts w:ascii="Consolas" w:eastAsiaTheme="minorEastAsia" w:hAnsi="Consolas" w:cs="Consolas"/>
-          <w:lang w:val="en-US"/>
-        </w:rPr>
-      </w:pPr>
-      <w:r>
-        <w:rPr>
-          <w:rFonts w:ascii="Consolas" w:eastAsiaTheme="minorEastAsia" w:hAnsi="Consolas" w:cs="Consolas"/>
-          <w:lang w:val="en-US"/>
-        </w:rPr>
-        <w:tab/>
-        <w:t xml:space="preserve">if </w:t>
-      </w:r>
-      <w:proofErr w:type="spellStart"/>
-      <w:r>
-        <w:rPr>
-          <w:rFonts w:ascii="Consolas" w:eastAsiaTheme="minorEastAsia" w:hAnsi="Consolas" w:cs="Consolas"/>
-          <w:lang w:val="en-US"/>
-        </w:rPr>
-        <w:t>pv_u</w:t>
-      </w:r>
-      <w:proofErr w:type="spellEnd"/>
-      <w:r>
-        <w:rPr>
-          <w:rFonts w:ascii="Consolas" w:eastAsiaTheme="minorEastAsia" w:hAnsi="Consolas" w:cs="Consolas"/>
-          <w:lang w:val="en-US"/>
-        </w:rPr>
-        <w:t xml:space="preserve"> &lt; </w:t>
-      </w:r>
-      <w:proofErr w:type="spellStart"/>
-      <w:r>
-        <w:rPr>
-          <w:rFonts w:ascii="Consolas" w:eastAsiaTheme="minorEastAsia" w:hAnsi="Consolas" w:cs="Consolas"/>
-          <w:lang w:val="en-US"/>
-        </w:rPr>
-        <w:t>dst</w:t>
-      </w:r>
-      <w:proofErr w:type="spellEnd"/>
-      <w:r>
-        <w:rPr>
-          <w:rFonts w:ascii="Consolas" w:eastAsiaTheme="minorEastAsia" w:hAnsi="Consolas" w:cs="Consolas"/>
-          <w:lang w:val="en-US"/>
-        </w:rPr>
-        <w:t xml:space="preserve"> and phase &lt;= 2:</w:t>
-      </w:r>
-    </w:p>
-    <w:p>
-      <w:pPr>
-        <w:rPr>
-          <w:rFonts w:ascii="Consolas" w:eastAsiaTheme="minorEastAsia" w:hAnsi="Consolas" w:cs="Consolas"/>
-          <w:lang w:val="en-US"/>
-        </w:rPr>
-      </w:pPr>
-      <w:r>
-        <w:rPr>
-          <w:rFonts w:ascii="Consolas" w:eastAsiaTheme="minorEastAsia" w:hAnsi="Consolas" w:cs="Consolas"/>
-          <w:lang w:val="en-US"/>
-        </w:rPr>
-        <w:tab/>
-      </w:r>
-      <w:r>
-        <w:rPr>
-          <w:rFonts w:ascii="Consolas" w:eastAsiaTheme="minorEastAsia" w:hAnsi="Consolas" w:cs="Consolas"/>
-          <w:lang w:val="en-US"/>
-        </w:rPr>
-        <w:tab/>
-        <w:t>return 1</w:t>
-      </w:r>
-    </w:p>
-    <w:p>
-      <w:pPr>
-        <w:rPr>
-          <w:rFonts w:ascii="Consolas" w:eastAsiaTheme="minorEastAsia" w:hAnsi="Consolas" w:cs="Consolas"/>
-          <w:lang w:val="en-US"/>
-        </w:rPr>
-      </w:pPr>
-    </w:p>
-    <w:p>
-      <w:pPr>
-        <w:rPr>
-          <w:rFonts w:ascii="Consolas" w:eastAsiaTheme="minorEastAsia" w:hAnsi="Consolas" w:cs="Consolas"/>
-          <w:lang w:val="en-US"/>
-        </w:rPr>
-      </w:pPr>
-      <w:r>
-        <w:rPr>
-          <w:rFonts w:ascii="Consolas" w:eastAsiaTheme="minorEastAsia" w:hAnsi="Consolas" w:cs="Consolas"/>
-          <w:lang w:val="en-US"/>
-        </w:rPr>
-        <w:tab/>
-        <w:t>#any remaining debt?</w:t>
-      </w:r>
-    </w:p>
-    <w:p>
-      <w:pPr>
-        <w:rPr>
-          <w:rFonts w:ascii="Consolas" w:eastAsiaTheme="minorEastAsia" w:hAnsi="Consolas" w:cs="Consolas"/>
-          <w:lang w:val="en-US"/>
-        </w:rPr>
-      </w:pPr>
-      <w:r>
-        <w:rPr>
-          <w:rFonts w:ascii="Consolas" w:eastAsiaTheme="minorEastAsia" w:hAnsi="Consolas" w:cs="Consolas"/>
-          <w:lang w:val="en-US"/>
-        </w:rPr>
-        <w:tab/>
-        <w:t xml:space="preserve">if td &gt; 0 and </w:t>
-      </w:r>
-      <w:proofErr w:type="spellStart"/>
-      <w:r>
-        <w:rPr>
-          <w:rFonts w:ascii="Consolas" w:eastAsiaTheme="minorEastAsia" w:hAnsi="Consolas" w:cs="Consolas"/>
-          <w:lang w:val="en-US"/>
-        </w:rPr>
-        <w:t>pv_u</w:t>
-      </w:r>
-      <w:proofErr w:type="spellEnd"/>
-      <w:r>
-        <w:rPr>
-          <w:rFonts w:ascii="Consolas" w:eastAsiaTheme="minorEastAsia" w:hAnsi="Consolas" w:cs="Consolas"/>
-          <w:lang w:val="en-US"/>
-        </w:rPr>
-        <w:t xml:space="preserve"> &gt;= </w:t>
-      </w:r>
-      <w:proofErr w:type="spellStart"/>
-      <w:r>
-        <w:rPr>
-          <w:rFonts w:ascii="Consolas" w:eastAsiaTheme="minorEastAsia" w:hAnsi="Consolas" w:cs="Consolas"/>
-          <w:lang w:val="en-US"/>
-        </w:rPr>
-        <w:t>dst</w:t>
-      </w:r>
-      <w:proofErr w:type="spellEnd"/>
-      <w:r>
-        <w:rPr>
-          <w:rFonts w:ascii="Consolas" w:eastAsiaTheme="minorEastAsia" w:hAnsi="Consolas" w:cs="Consolas"/>
-          <w:lang w:val="en-US"/>
-        </w:rPr>
-        <w:t>:</w:t>
-      </w:r>
-    </w:p>
-    <w:p>
-      <w:pPr>
-        <w:rPr>
-          <w:rFonts w:ascii="Consolas" w:eastAsiaTheme="minorEastAsia" w:hAnsi="Consolas" w:cs="Consolas"/>
-          <w:lang w:val="en-US"/>
-        </w:rPr>
-      </w:pPr>
-      <w:r>
-        <w:rPr>
-          <w:rFonts w:ascii="Consolas" w:eastAsiaTheme="minorEastAsia" w:hAnsi="Consolas" w:cs="Consolas"/>
-          <w:lang w:val="en-US"/>
-        </w:rPr>
-        <w:tab/>
-      </w:r>
-      <w:r>
-        <w:rPr>
-          <w:rFonts w:ascii="Consolas" w:eastAsiaTheme="minorEastAsia" w:hAnsi="Consolas" w:cs="Consolas"/>
-          <w:lang w:val="en-US"/>
-        </w:rPr>
-        <w:tab/>
-        <w:t>return 2</w:t>
-      </w:r>
-    </w:p>
-    <w:p>
-      <w:pPr>
-        <w:rPr>
-          <w:rFonts w:ascii="Consolas" w:eastAsiaTheme="minorEastAsia" w:hAnsi="Consolas" w:cs="Consolas"/>
-          <w:lang w:val="en-US"/>
-        </w:rPr>
-      </w:pPr>
-    </w:p>
-    <w:p>
-      <w:pPr>
-        <w:ind w:firstLine="1304"/>
-        <w:rPr>
-          <w:rFonts w:ascii="Consolas" w:eastAsiaTheme="minorEastAsia" w:hAnsi="Consolas" w:cs="Consolas"/>
-          <w:lang w:val="en-US"/>
-        </w:rPr>
-      </w:pPr>
-      <w:r>
-        <w:rPr>
-          <w:rFonts w:ascii="Consolas" w:eastAsiaTheme="minorEastAsia" w:hAnsi="Consolas" w:cs="Consolas"/>
-          <w:lang w:val="en-US"/>
-        </w:rPr>
-        <w:t>#if target has been reached and no debt remains</w:t>
-      </w:r>
-    </w:p>
-    <w:p>
-      <w:pPr>
-        <w:ind w:firstLine="1304"/>
-        <w:rPr>
-          <w:rFonts w:ascii="Consolas" w:eastAsiaTheme="minorEastAsia" w:hAnsi="Consolas" w:cs="Consolas"/>
-          <w:lang w:val="en-US"/>
-        </w:rPr>
-      </w:pPr>
-      <w:r>
-        <w:rPr>
-          <w:rFonts w:ascii="Consolas" w:eastAsiaTheme="minorEastAsia" w:hAnsi="Consolas" w:cs="Consolas"/>
-          <w:lang w:val="en-US"/>
-        </w:rPr>
-        <w:t>#</w:t>
-      </w:r>
-      <w:r>
-        <w:rPr>
-          <w:rFonts w:ascii="Consolas" w:eastAsiaTheme="minorEastAsia" w:hAnsi="Consolas" w:cs="Consolas"/>
-          <w:lang w:val="en-US"/>
-        </w:rPr>
-        <w:t>is the value still above the target?</w:t>
-      </w:r>
-    </w:p>
-    <w:p>
-      <w:pPr>
-        <w:ind w:firstLine="1304"/>
-        <w:rPr>
-          <w:rFonts w:ascii="Consolas" w:eastAsiaTheme="minorEastAsia" w:hAnsi="Consolas" w:cs="Consolas"/>
-          <w:lang w:val="en-US"/>
-        </w:rPr>
-      </w:pPr>
-      <w:r>
-        <w:rPr>
-          <w:rFonts w:ascii="Consolas" w:eastAsiaTheme="minorEastAsia" w:hAnsi="Consolas" w:cs="Consolas"/>
-          <w:lang w:val="en-US"/>
-        </w:rPr>
-        <w:t xml:space="preserve">If </w:t>
-      </w:r>
-      <w:proofErr w:type="spellStart"/>
-      <w:r>
-        <w:rPr>
-          <w:rFonts w:ascii="Consolas" w:eastAsiaTheme="minorEastAsia" w:hAnsi="Consolas" w:cs="Consolas"/>
-          <w:lang w:val="en-US"/>
-        </w:rPr>
-        <w:t>pv_u</w:t>
-      </w:r>
-      <w:proofErr w:type="spellEnd"/>
-      <w:r>
-        <w:rPr>
-          <w:rFonts w:ascii="Consolas" w:eastAsiaTheme="minorEastAsia" w:hAnsi="Consolas" w:cs="Consolas"/>
-          <w:lang w:val="en-US"/>
-        </w:rPr>
-        <w:t xml:space="preserve"> </w:t>
-      </w:r>
-      <w:r>
-        <w:rPr>
-          <w:rFonts w:ascii="Consolas" w:eastAsiaTheme="minorEastAsia" w:hAnsi="Consolas" w:cs="Consolas"/>
-          <w:lang w:val="en-US"/>
-        </w:rPr>
-        <w:t>&gt;</w:t>
-      </w:r>
-      <w:r>
-        <w:rPr>
-          <w:rFonts w:ascii="Consolas" w:eastAsiaTheme="minorEastAsia" w:hAnsi="Consolas" w:cs="Consolas"/>
-          <w:lang w:val="en-US"/>
-        </w:rPr>
-        <w:t xml:space="preserve"> </w:t>
-      </w:r>
-      <w:proofErr w:type="spellStart"/>
-      <w:r>
-        <w:rPr>
-          <w:rFonts w:ascii="Consolas" w:eastAsiaTheme="minorEastAsia" w:hAnsi="Consolas" w:cs="Consolas"/>
-          <w:lang w:val="en-US"/>
-        </w:rPr>
-        <w:t>dst</w:t>
-      </w:r>
-      <w:proofErr w:type="spellEnd"/>
-      <w:r>
-        <w:rPr>
-          <w:rFonts w:ascii="Consolas" w:eastAsiaTheme="minorEastAsia" w:hAnsi="Consolas" w:cs="Consolas"/>
-          <w:lang w:val="en-US"/>
-        </w:rPr>
-        <w:t>:</w:t>
-      </w:r>
-    </w:p>
-    <w:p>
-      <w:pPr>
-        <w:rPr>
-          <w:rFonts w:ascii="Consolas" w:eastAsiaTheme="minorEastAsia" w:hAnsi="Consolas" w:cs="Consolas"/>
-          <w:lang w:val="en-US"/>
-        </w:rPr>
-      </w:pPr>
-      <w:r>
-        <w:rPr>
-          <w:rFonts w:ascii="Consolas" w:eastAsiaTheme="minorEastAsia" w:hAnsi="Consolas" w:cs="Consolas"/>
-          <w:lang w:val="en-US"/>
-        </w:rPr>
-        <w:tab/>
-      </w:r>
-      <w:r>
-        <w:rPr>
-          <w:rFonts w:ascii="Consolas" w:eastAsiaTheme="minorEastAsia" w:hAnsi="Consolas" w:cs="Consolas"/>
-          <w:lang w:val="en-US"/>
-        </w:rPr>
-        <w:tab/>
-      </w:r>
-      <w:r>
-        <w:rPr>
-          <w:rFonts w:ascii="Consolas" w:eastAsiaTheme="minorEastAsia" w:hAnsi="Consolas" w:cs="Consolas"/>
-          <w:lang w:val="en-US"/>
-        </w:rPr>
-        <w:t>return 3</w:t>
-      </w:r>
-    </w:p>
-    <w:p>
-      <w:pPr>
-        <w:rPr>
-          <w:rFonts w:ascii="Consolas" w:eastAsiaTheme="minorEastAsia" w:hAnsi="Consolas" w:cs="Consolas"/>
-          <w:lang w:val="en-US"/>
-        </w:rPr>
-      </w:pPr>
-      <w:r>
-        <w:rPr>
-          <w:rFonts w:ascii="Consolas" w:eastAsiaTheme="minorEastAsia" w:hAnsi="Consolas" w:cs="Consolas"/>
-          <w:lang w:val="en-US"/>
-        </w:rPr>
-        <w:tab/>
-        <w:t>else:</w:t>
-      </w:r>
-    </w:p>
-    <w:p>
-      <w:pPr>
-        <w:rPr>
-          <w:rFonts w:ascii="Consolas" w:eastAsiaTheme="minorEastAsia" w:hAnsi="Consolas" w:cs="Consolas"/>
-          <w:lang w:val="en-US"/>
-        </w:rPr>
-      </w:pPr>
-      <w:r>
-        <w:rPr>
-          <w:rFonts w:ascii="Consolas" w:eastAsiaTheme="minorEastAsia" w:hAnsi="Consolas" w:cs="Consolas"/>
-          <w:lang w:val="en-US"/>
-        </w:rPr>
-        <w:tab/>
-      </w:r>
-      <w:r>
-        <w:rPr>
-          <w:rFonts w:ascii="Consolas" w:eastAsiaTheme="minorEastAsia" w:hAnsi="Consolas" w:cs="Consolas"/>
-          <w:lang w:val="en-US"/>
-        </w:rPr>
-        <w:tab/>
-        <w:t>return 4</w:t>
-      </w:r>
+        <w:t>return (mr - cost - rate)/(gamma * sigma)</w:t>
+      </w:r>
+    </w:p>
+    <w:p>
+      <w:pPr>
+        <w:rPr>
+          <w:rFonts w:ascii="Consolas" w:eastAsiaTheme="minorEastAsia" w:hAnsi="Consolas" w:cs="Consolas"/>
+          <w:lang w:val="en-US"/>
+        </w:rPr>
+      </w:pPr>
+    </w:p>
+    <w:p>
+      <w:pPr>
+        <w:rPr>
+          <w:rFonts w:ascii="Consolas" w:eastAsiaTheme="minorEastAsia" w:hAnsi="Consolas" w:cs="Consolas"/>
+          <w:lang w:val="en-US"/>
+        </w:rPr>
+      </w:pPr>
     </w:p>
     <w:sectPr>
       <w:pgSz w:w="11900" w:h="16840"/>

</xml_diff>

<commit_message>
fixed debt upper limit when g_hat > g
</commit_message>
<xml_diff>
--- a/Portfolio calculation.docx
+++ b/Portfolio calculation.docx
@@ -4122,6 +4122,13 @@
           <w:rFonts w:ascii="Consolas" w:eastAsiaTheme="minorEastAsia" w:hAnsi="Consolas" w:cs="Consolas"/>
           <w:lang w:val="en-US"/>
         </w:rPr>
+        <w:t xml:space="preserve">        </w:t>
+      </w:r>
+      <w:r>
+        <w:rPr>
+          <w:rFonts w:ascii="Consolas" w:eastAsiaTheme="minorEastAsia" w:hAnsi="Consolas" w:cs="Consolas"/>
+          <w:lang w:val="en-US"/>
+        </w:rPr>
         <w:tab/>
       </w:r>
       <w:r>
@@ -4136,16 +4143,23 @@
           <w:rFonts w:ascii="Consolas" w:eastAsiaTheme="minorEastAsia" w:hAnsi="Consolas" w:cs="Consolas"/>
           <w:lang w:val="en-US"/>
         </w:rPr>
-        <w:t># only phase where we add debt</w:t>
-      </w:r>
-    </w:p>
-    <w:p>
-      <w:pPr>
-        <w:rPr>
-          <w:rFonts w:ascii="Consolas" w:eastAsiaTheme="minorEastAsia" w:hAnsi="Consolas" w:cs="Consolas"/>
-          <w:lang w:val="en-US"/>
-        </w:rPr>
-      </w:pPr>
+        <w:t>if td &gt; tv_u:</w:t>
+      </w:r>
+    </w:p>
+    <w:p>
+      <w:pPr>
+        <w:rPr>
+          <w:rFonts w:ascii="Consolas" w:eastAsiaTheme="minorEastAsia" w:hAnsi="Consolas" w:cs="Consolas"/>
+          <w:lang w:val="en-US"/>
+        </w:rPr>
+      </w:pPr>
+      <w:r>
+        <w:rPr>
+          <w:rFonts w:ascii="Consolas" w:eastAsiaTheme="minorEastAsia" w:hAnsi="Consolas" w:cs="Consolas"/>
+          <w:lang w:val="en-US"/>
+        </w:rPr>
+        <w:t xml:space="preserve">            </w:t>
+      </w:r>
       <w:r>
         <w:rPr>
           <w:rFonts w:ascii="Consolas" w:eastAsiaTheme="minorEastAsia" w:hAnsi="Consolas" w:cs="Consolas"/>
@@ -4159,14 +4173,85 @@
           <w:lang w:val="en-US"/>
         </w:rPr>
         <w:tab/>
-        <w:t xml:space="preserve">new_debt = </w:t>
-      </w:r>
-      <w:r>
-        <w:rPr>
-          <w:rFonts w:ascii="Consolas" w:eastAsiaTheme="minorEastAsia" w:hAnsi="Consolas" w:cs="Consolas"/>
-          <w:lang w:val="en-US"/>
-        </w:rPr>
-        <w:t>min(max(g*s, g*(pv_u-td)), dst-pv_u-s)</w:t>
+      </w:r>
+      <w:r>
+        <w:rPr>
+          <w:rFonts w:ascii="Consolas" w:eastAsiaTheme="minorEastAsia" w:hAnsi="Consolas" w:cs="Consolas"/>
+          <w:lang w:val="en-US"/>
+        </w:rPr>
+        <w:t>new_debt = 0</w:t>
+      </w:r>
+    </w:p>
+    <w:p>
+      <w:pPr>
+        <w:rPr>
+          <w:rFonts w:ascii="Consolas" w:eastAsiaTheme="minorEastAsia" w:hAnsi="Consolas" w:cs="Consolas"/>
+          <w:lang w:val="en-US"/>
+        </w:rPr>
+      </w:pPr>
+      <w:r>
+        <w:rPr>
+          <w:rFonts w:ascii="Consolas" w:eastAsiaTheme="minorEastAsia" w:hAnsi="Consolas" w:cs="Consolas"/>
+          <w:lang w:val="en-US"/>
+        </w:rPr>
+        <w:t xml:space="preserve">        </w:t>
+      </w:r>
+      <w:r>
+        <w:rPr>
+          <w:rFonts w:ascii="Consolas" w:eastAsiaTheme="minorEastAsia" w:hAnsi="Consolas" w:cs="Consolas"/>
+          <w:lang w:val="en-US"/>
+        </w:rPr>
+        <w:tab/>
+      </w:r>
+      <w:r>
+        <w:rPr>
+          <w:rFonts w:ascii="Consolas" w:eastAsiaTheme="minorEastAsia" w:hAnsi="Consolas" w:cs="Consolas"/>
+          <w:lang w:val="en-US"/>
+        </w:rPr>
+        <w:tab/>
+      </w:r>
+      <w:r>
+        <w:rPr>
+          <w:rFonts w:ascii="Consolas" w:eastAsiaTheme="minorEastAsia" w:hAnsi="Consolas" w:cs="Consolas"/>
+          <w:lang w:val="en-US"/>
+        </w:rPr>
+        <w:t>else:</w:t>
+      </w:r>
+    </w:p>
+    <w:p>
+      <w:pPr>
+        <w:rPr>
+          <w:rFonts w:ascii="Consolas" w:eastAsiaTheme="minorEastAsia" w:hAnsi="Consolas" w:cs="Consolas"/>
+          <w:lang w:val="en-US"/>
+        </w:rPr>
+      </w:pPr>
+      <w:r>
+        <w:rPr>
+          <w:rFonts w:ascii="Consolas" w:eastAsiaTheme="minorEastAsia" w:hAnsi="Consolas" w:cs="Consolas"/>
+          <w:lang w:val="en-US"/>
+        </w:rPr>
+        <w:t xml:space="preserve">            </w:t>
+      </w:r>
+      <w:r>
+        <w:rPr>
+          <w:rFonts w:ascii="Consolas" w:eastAsiaTheme="minorEastAsia" w:hAnsi="Consolas" w:cs="Consolas"/>
+          <w:lang w:val="en-US"/>
+        </w:rPr>
+        <w:tab/>
+      </w:r>
+      <w:r>
+        <w:rPr>
+          <w:rFonts w:ascii="Consolas" w:eastAsiaTheme="minorEastAsia" w:hAnsi="Consolas" w:cs="Consolas"/>
+          <w:lang w:val="en-US"/>
+        </w:rPr>
+        <w:tab/>
+      </w:r>
+      <w:r>
+        <w:rPr>
+          <w:rFonts w:ascii="Consolas" w:eastAsiaTheme="minorEastAsia" w:hAnsi="Consolas" w:cs="Consolas"/>
+          <w:lang w:val="en-US"/>
+        </w:rPr>
+        <w:t>new_debt = min(max(g*s, g*(pv_u-td)), dst-pv_u-s)</w:t>
       </w:r>
     </w:p>
     <w:p>
@@ -4512,6 +4597,7 @@
           <w:rFonts w:ascii="Consolas" w:eastAsiaTheme="minorEastAsia" w:hAnsi="Consolas" w:cs="Consolas"/>
           <w:lang w:val="en-US"/>
         </w:rPr>
+        <w:lastRenderedPageBreak/>
         <w:t xml:space="preserve">        </w:t>
       </w:r>
       <w:r>

</xml_diff>